<commit_message>
added code ss in document
</commit_message>
<xml_diff>
--- a/DEVOPS IA2.docx
+++ b/DEVOPS IA2.docx
@@ -1,6 +1,6 @@
 
 <file path=word/document.xml><?xml version="1.0" encoding="utf-8"?>
-<w:document xmlns:wpc="http://schemas.microsoft.com/office/word/2010/wordprocessingCanvas" xmlns:cx="http://schemas.microsoft.com/office/drawing/2014/chartex" xmlns:cx1="http://schemas.microsoft.com/office/drawing/2015/9/8/chartex" xmlns:cx2="http://schemas.microsoft.com/office/drawing/2015/10/21/chartex" xmlns:cx3="http://schemas.microsoft.com/office/drawing/2016/5/9/chartex" xmlns:cx4="http://schemas.microsoft.com/office/drawing/2016/5/10/chartex" xmlns:cx5="http://schemas.microsoft.com/office/drawing/2016/5/11/chartex" xmlns:cx6="http://schemas.microsoft.com/office/drawing/2016/5/12/chartex" xmlns:cx7="http://schemas.microsoft.com/office/drawing/2016/5/13/chartex" xmlns:cx8="http://schemas.microsoft.com/office/drawing/2016/5/14/chartex" xmlns:mc="http://schemas.openxmlformats.org/markup-compatibility/2006" xmlns:aink="http://schemas.microsoft.com/office/drawing/2016/ink" xmlns:am3d="http://schemas.microsoft.com/office/drawing/2017/model3d" xmlns:o="urn:schemas-microsoft-com:office:office" xmlns:r="http://schemas.openxmlformats.org/officeDocument/2006/relationships" xmlns:m="http://schemas.openxmlformats.org/officeDocument/2006/math" xmlns:v="urn:schemas-microsoft-com:vml" xmlns:wp14="http://schemas.microsoft.com/office/word/2010/wordprocessingDrawing" xmlns:wp="http://schemas.openxmlformats.org/drawingml/2006/wordprocessingDrawing" xmlns:w10="urn:schemas-microsoft-com:office:word" xmlns:w="http://schemas.openxmlformats.org/wordprocessingml/2006/main" xmlns:w14="http://schemas.microsoft.com/office/word/2010/wordml" xmlns:w15="http://schemas.microsoft.com/office/word/2012/wordml" xmlns:w16cex="http://schemas.microsoft.com/office/word/2018/wordml/cex" xmlns:w16cid="http://schemas.microsoft.com/office/word/2016/wordml/cid" xmlns:w16="http://schemas.microsoft.com/office/word/2018/wordml" xmlns:w16sdtdh="http://schemas.microsoft.com/office/word/2020/wordml/sdtdatahash" xmlns:w16se="http://schemas.microsoft.com/office/word/2015/wordml/symex" xmlns:wpg="http://schemas.microsoft.com/office/word/2010/wordprocessingGroup" xmlns:wpi="http://schemas.microsoft.com/office/word/2010/wordprocessingInk" xmlns:wne="http://schemas.microsoft.com/office/word/2006/wordml" xmlns:wps="http://schemas.microsoft.com/office/word/2010/wordprocessingShape" mc:Ignorable="w14 w15 w16se w16cid w16 w16cex w16sdtdh wp14">
+<w:document xmlns:ve="http://schemas.openxmlformats.org/markup-compatibility/2006" xmlns:o="urn:schemas-microsoft-com:office:office" xmlns:r="http://schemas.openxmlformats.org/officeDocument/2006/relationships" xmlns:m="http://schemas.openxmlformats.org/officeDocument/2006/math" xmlns:v="urn:schemas-microsoft-com:vml" xmlns:wp="http://schemas.openxmlformats.org/drawingml/2006/wordprocessingDrawing" xmlns:w10="urn:schemas-microsoft-com:office:word" xmlns:w="http://schemas.openxmlformats.org/wordprocessingml/2006/main" xmlns:wne="http://schemas.microsoft.com/office/word/2006/wordml">
   <w:body>
     <w:p>
       <w:pPr>
@@ -101,8 +101,26 @@
           <w:lang w:val="en-US"/>
         </w:rPr>
         <w:tab/>
-      </w:r>
-      <w:r>
+        <w:t>Tool Used: Buddy</w:t>
+      </w:r>
+    </w:p>
+    <w:p>
+      <w:pPr>
+        <w:spacing w:line="240" w:lineRule="auto"/>
+        <w:rPr>
+          <w:rFonts w:ascii="Cambria" w:hAnsi="Cambria"/>
+          <w:b/>
+          <w:bCs/>
+          <w:sz w:val="24"/>
+          <w:szCs w:val="24"/>
+          <w:lang w:val="en-US"/>
+        </w:rPr>
+      </w:pPr>
+    </w:p>
+    <w:p>
+      <w:pPr>
+        <w:spacing w:line="240" w:lineRule="auto"/>
+        <w:jc w:val="center"/>
         <w:rPr>
           <w:rFonts w:ascii="Cambria" w:hAnsi="Cambria"/>
           <w:b/>
@@ -111,8 +129,7 @@
           <w:szCs w:val="32"/>
           <w:lang w:val="en-US"/>
         </w:rPr>
-        <w:t xml:space="preserve">                              </w:t>
-      </w:r>
+      </w:pPr>
       <w:r>
         <w:rPr>
           <w:rFonts w:ascii="Cambria" w:hAnsi="Cambria"/>
@@ -122,45 +139,28 @@
           <w:szCs w:val="32"/>
           <w:lang w:val="en-US"/>
         </w:rPr>
-        <w:t>Tool Used: Buddy</w:t>
-      </w:r>
-    </w:p>
-    <w:p>
-      <w:pPr>
-        <w:spacing w:line="240" w:lineRule="auto"/>
-        <w:rPr>
-          <w:rFonts w:ascii="Cambria" w:hAnsi="Cambria"/>
-          <w:b/>
-          <w:bCs/>
-          <w:sz w:val="24"/>
-          <w:szCs w:val="24"/>
-          <w:lang w:val="en-US"/>
-        </w:rPr>
-      </w:pPr>
-    </w:p>
-    <w:p>
-      <w:pPr>
-        <w:spacing w:line="240" w:lineRule="auto"/>
+        <w:t>Team Members:</w:t>
+      </w:r>
+    </w:p>
+    <w:p>
+      <w:pPr>
+        <w:spacing w:after="0" w:line="240" w:lineRule="auto"/>
         <w:jc w:val="center"/>
         <w:rPr>
           <w:rFonts w:ascii="Cambria" w:hAnsi="Cambria"/>
-          <w:b/>
-          <w:bCs/>
-          <w:sz w:val="32"/>
-          <w:szCs w:val="32"/>
-          <w:lang w:val="en-US"/>
-        </w:rPr>
-      </w:pPr>
-      <w:r>
-        <w:rPr>
-          <w:rFonts w:ascii="Cambria" w:hAnsi="Cambria"/>
-          <w:b/>
-          <w:bCs/>
-          <w:sz w:val="32"/>
-          <w:szCs w:val="32"/>
-          <w:lang w:val="en-US"/>
-        </w:rPr>
-        <w:t>Team Members:</w:t>
+          <w:sz w:val="24"/>
+          <w:szCs w:val="24"/>
+          <w:lang w:val="en-US"/>
+        </w:rPr>
+      </w:pPr>
+      <w:r>
+        <w:rPr>
+          <w:rFonts w:ascii="Cambria" w:hAnsi="Cambria"/>
+          <w:sz w:val="24"/>
+          <w:szCs w:val="24"/>
+          <w:lang w:val="en-US"/>
+        </w:rPr>
+        <w:t>Dhruv Doshi – 1814002</w:t>
       </w:r>
     </w:p>
     <w:p>
@@ -181,7 +181,7 @@
           <w:szCs w:val="24"/>
           <w:lang w:val="en-US"/>
         </w:rPr>
-        <w:t>Dhruv Doshi – 1814002</w:t>
+        <w:t>Bhavik Bhatt – 1814007</w:t>
       </w:r>
     </w:p>
     <w:p>
@@ -202,7 +202,7 @@
           <w:szCs w:val="24"/>
           <w:lang w:val="en-US"/>
         </w:rPr>
-        <w:t>Bhavik Bhatt – 1814007</w:t>
+        <w:t>Piyush Chavda – 1814010</w:t>
       </w:r>
     </w:p>
     <w:p>
@@ -223,59 +223,7 @@
           <w:szCs w:val="24"/>
           <w:lang w:val="en-US"/>
         </w:rPr>
-        <w:t xml:space="preserve">Piyush </w:t>
-      </w:r>
-      <w:proofErr w:type="spellStart"/>
-      <w:r>
-        <w:rPr>
-          <w:rFonts w:ascii="Cambria" w:hAnsi="Cambria"/>
-          <w:sz w:val="24"/>
-          <w:szCs w:val="24"/>
-          <w:lang w:val="en-US"/>
-        </w:rPr>
-        <w:t>Chavda</w:t>
-      </w:r>
-      <w:proofErr w:type="spellEnd"/>
-      <w:r>
-        <w:rPr>
-          <w:rFonts w:ascii="Cambria" w:hAnsi="Cambria"/>
-          <w:sz w:val="24"/>
-          <w:szCs w:val="24"/>
-          <w:lang w:val="en-US"/>
-        </w:rPr>
-        <w:t xml:space="preserve"> – 1814010</w:t>
-      </w:r>
-    </w:p>
-    <w:p>
-      <w:pPr>
-        <w:spacing w:after="0" w:line="240" w:lineRule="auto"/>
-        <w:jc w:val="center"/>
-        <w:rPr>
-          <w:rFonts w:ascii="Cambria" w:hAnsi="Cambria"/>
-          <w:sz w:val="24"/>
-          <w:szCs w:val="24"/>
-          <w:lang w:val="en-US"/>
-        </w:rPr>
-      </w:pPr>
-      <w:proofErr w:type="spellStart"/>
-      <w:r>
-        <w:rPr>
-          <w:rFonts w:ascii="Cambria" w:hAnsi="Cambria"/>
-          <w:sz w:val="24"/>
-          <w:szCs w:val="24"/>
-          <w:lang w:val="en-US"/>
-        </w:rPr>
-        <w:t>Labdhi</w:t>
-      </w:r>
-      <w:proofErr w:type="spellEnd"/>
-      <w:r>
-        <w:rPr>
-          <w:rFonts w:ascii="Cambria" w:hAnsi="Cambria"/>
-          <w:sz w:val="24"/>
-          <w:szCs w:val="24"/>
-          <w:lang w:val="en-US"/>
-        </w:rPr>
-        <w:t xml:space="preserve"> Jain – 1814015</w:t>
+        <w:t>Labdhi Jain – 1814015</w:t>
       </w:r>
     </w:p>
     <w:p>
@@ -391,45 +339,7 @@
           <w:szCs w:val="26"/>
           <w:lang w:val="en-US"/>
         </w:rPr>
-        <w:t>Buddy is a web-based and self-hosted continuous integration and delivery software for Git developers that can be used to build, test and deploy web sites and applications with code from GitHub, Bitbucket and GitLab.</w:t>
-      </w:r>
-      <w:r>
-        <w:rPr>
-          <w:rFonts w:ascii="Cambria" w:hAnsi="Cambria"/>
-          <w:sz w:val="26"/>
-          <w:szCs w:val="26"/>
-          <w:lang w:val="en-US"/>
-        </w:rPr>
-        <w:t xml:space="preserve"> </w:t>
-      </w:r>
-      <w:r>
-        <w:rPr>
-          <w:rFonts w:ascii="Cambria" w:hAnsi="Cambria"/>
-          <w:sz w:val="26"/>
-          <w:szCs w:val="26"/>
-          <w:lang w:val="en-US"/>
-        </w:rPr>
-        <w:t>Configuration is performed by arranging predefined actions into sequences called pipelines. Pipelines can be triggered automatically on push to branch, manually, or recurrently. Actions include Docker-based builds, deployment to FTP/SFTP and IaaS services, delivery to version control, SSH scripts, website monitoring and conditional notifications. Contrary to other CI tools like Jenkins or Travis CI, Buddy does not use YAML files to describe the process, although the company stated support for .</w:t>
-      </w:r>
-      <w:proofErr w:type="spellStart"/>
-      <w:r>
-        <w:rPr>
-          <w:rFonts w:ascii="Cambria" w:hAnsi="Cambria"/>
-          <w:sz w:val="26"/>
-          <w:szCs w:val="26"/>
-          <w:lang w:val="en-US"/>
-        </w:rPr>
-        <w:t>yml</w:t>
-      </w:r>
-      <w:proofErr w:type="spellEnd"/>
-      <w:r>
-        <w:rPr>
-          <w:rFonts w:ascii="Cambria" w:hAnsi="Cambria"/>
-          <w:sz w:val="26"/>
-          <w:szCs w:val="26"/>
-          <w:lang w:val="en-US"/>
-        </w:rPr>
-        <w:t xml:space="preserve"> files is currently in works.</w:t>
+        <w:t>Buddy is a web-based and self-hosted continuous integration and delivery software for Git developers that can be used to build, test and deploy web sites and applications with code from GitHub, Bitbucket and GitLab.Configuration is performed by arranging predefined actions into sequences called pipelines. Pipelines can be triggered automatically on push to branch, manually, or recurrently. Actions include Docker-based builds, deployment to FTP/SFTP and IaaS services, delivery to version control, SSH scripts, website monitoring and conditional notifications. Contrary to other CI tools like Jenkins or Travis CI, Buddy does not use YAML files to describe the process, although the company stated support for .yml files is currently in works.</w:t>
       </w:r>
       <w:r>
         <w:rPr>
@@ -817,9 +727,10 @@
           <w:noProof/>
           <w:sz w:val="26"/>
           <w:szCs w:val="26"/>
+          <w:lang w:val="en-US"/>
         </w:rPr>
         <w:drawing>
-          <wp:inline distT="0" distB="0" distL="0" distR="0" wp14:anchorId="695C7478" wp14:editId="6A2E4B8F">
+          <wp:inline distT="0" distB="0" distL="0" distR="0">
             <wp:extent cx="6188710" cy="3319780"/>
             <wp:effectExtent l="0" t="0" r="2540" b="0"/>
             <wp:docPr id="1" name="Picture 1"/>
@@ -834,7 +745,7 @@
                     <pic:cNvPicPr/>
                   </pic:nvPicPr>
                   <pic:blipFill>
-                    <a:blip r:embed="rId6"/>
+                    <a:blip r:embed="rId6" cstate="print"/>
                     <a:stretch>
                       <a:fillRect/>
                     </a:stretch>
@@ -919,9 +830,10 @@
       <w:r>
         <w:rPr>
           <w:noProof/>
+          <w:lang w:val="en-US"/>
         </w:rPr>
         <w:drawing>
-          <wp:inline distT="0" distB="0" distL="0" distR="0" wp14:anchorId="2BEAB460" wp14:editId="614FF496">
+          <wp:inline distT="0" distB="0" distL="0" distR="0">
             <wp:extent cx="6188710" cy="3319780"/>
             <wp:effectExtent l="0" t="0" r="2540" b="0"/>
             <wp:docPr id="2" name="Picture 2"/>
@@ -936,7 +848,7 @@
                     <pic:cNvPicPr/>
                   </pic:nvPicPr>
                   <pic:blipFill>
-                    <a:blip r:embed="rId7"/>
+                    <a:blip r:embed="rId7" cstate="print"/>
                     <a:stretch>
                       <a:fillRect/>
                     </a:stretch>
@@ -1045,9 +957,10 @@
       <w:r>
         <w:rPr>
           <w:noProof/>
+          <w:lang w:val="en-US"/>
         </w:rPr>
         <w:drawing>
-          <wp:inline distT="0" distB="0" distL="0" distR="0" wp14:anchorId="0CA6482B" wp14:editId="1B385963">
+          <wp:inline distT="0" distB="0" distL="0" distR="0">
             <wp:extent cx="6188710" cy="3319780"/>
             <wp:effectExtent l="0" t="0" r="2540" b="0"/>
             <wp:docPr id="3" name="Picture 3"/>
@@ -1062,7 +975,7 @@
                     <pic:cNvPicPr/>
                   </pic:nvPicPr>
                   <pic:blipFill>
-                    <a:blip r:embed="rId8"/>
+                    <a:blip r:embed="rId8" cstate="print"/>
                     <a:stretch>
                       <a:fillRect/>
                     </a:stretch>
@@ -1109,9 +1022,10 @@
       <w:r>
         <w:rPr>
           <w:noProof/>
+          <w:lang w:val="en-US"/>
         </w:rPr>
         <w:drawing>
-          <wp:inline distT="0" distB="0" distL="0" distR="0" wp14:anchorId="61193772" wp14:editId="0B97699A">
+          <wp:inline distT="0" distB="0" distL="0" distR="0">
             <wp:extent cx="6188710" cy="3319780"/>
             <wp:effectExtent l="0" t="0" r="2540" b="0"/>
             <wp:docPr id="4" name="Picture 4"/>
@@ -1126,7 +1040,7 @@
                     <pic:cNvPicPr/>
                   </pic:nvPicPr>
                   <pic:blipFill>
-                    <a:blip r:embed="rId9"/>
+                    <a:blip r:embed="rId9" cstate="print"/>
                     <a:stretch>
                       <a:fillRect/>
                     </a:stretch>
@@ -1161,6 +1075,102 @@
     </w:p>
     <w:p>
       <w:pPr>
+        <w:spacing w:after="0" w:line="240" w:lineRule="auto"/>
+        <w:ind w:left="720"/>
+        <w:rPr>
+          <w:rFonts w:ascii="Cambria" w:hAnsi="Cambria"/>
+          <w:sz w:val="24"/>
+          <w:szCs w:val="24"/>
+          <w:lang w:val="en-US"/>
+        </w:rPr>
+      </w:pPr>
+    </w:p>
+    <w:p>
+      <w:pPr>
+        <w:spacing w:after="0" w:line="240" w:lineRule="auto"/>
+        <w:ind w:left="720"/>
+        <w:rPr>
+          <w:rFonts w:ascii="Cambria" w:hAnsi="Cambria"/>
+          <w:sz w:val="24"/>
+          <w:szCs w:val="24"/>
+          <w:lang w:val="en-US"/>
+        </w:rPr>
+      </w:pPr>
+    </w:p>
+    <w:p>
+      <w:pPr>
+        <w:spacing w:after="0" w:line="240" w:lineRule="auto"/>
+        <w:ind w:left="720"/>
+        <w:rPr>
+          <w:rFonts w:ascii="Cambria" w:hAnsi="Cambria"/>
+          <w:sz w:val="24"/>
+          <w:szCs w:val="24"/>
+          <w:lang w:val="en-US"/>
+        </w:rPr>
+      </w:pPr>
+    </w:p>
+    <w:p>
+      <w:pPr>
+        <w:spacing w:after="0" w:line="240" w:lineRule="auto"/>
+        <w:ind w:left="720"/>
+        <w:rPr>
+          <w:rFonts w:ascii="Cambria" w:hAnsi="Cambria"/>
+          <w:sz w:val="24"/>
+          <w:szCs w:val="24"/>
+          <w:lang w:val="en-US"/>
+        </w:rPr>
+      </w:pPr>
+    </w:p>
+    <w:p>
+      <w:pPr>
+        <w:spacing w:after="0" w:line="240" w:lineRule="auto"/>
+        <w:ind w:left="720"/>
+        <w:rPr>
+          <w:rFonts w:ascii="Cambria" w:hAnsi="Cambria"/>
+          <w:sz w:val="24"/>
+          <w:szCs w:val="24"/>
+          <w:lang w:val="en-US"/>
+        </w:rPr>
+      </w:pPr>
+    </w:p>
+    <w:p>
+      <w:pPr>
+        <w:spacing w:after="0" w:line="240" w:lineRule="auto"/>
+        <w:ind w:left="720"/>
+        <w:rPr>
+          <w:rFonts w:ascii="Cambria" w:hAnsi="Cambria"/>
+          <w:sz w:val="24"/>
+          <w:szCs w:val="24"/>
+          <w:lang w:val="en-US"/>
+        </w:rPr>
+      </w:pPr>
+    </w:p>
+    <w:p>
+      <w:pPr>
+        <w:spacing w:after="0" w:line="240" w:lineRule="auto"/>
+        <w:ind w:left="720"/>
+        <w:rPr>
+          <w:rFonts w:ascii="Cambria" w:hAnsi="Cambria"/>
+          <w:sz w:val="24"/>
+          <w:szCs w:val="24"/>
+          <w:lang w:val="en-US"/>
+        </w:rPr>
+      </w:pPr>
+    </w:p>
+    <w:p>
+      <w:pPr>
+        <w:spacing w:after="0" w:line="240" w:lineRule="auto"/>
+        <w:ind w:left="720"/>
+        <w:rPr>
+          <w:rFonts w:ascii="Cambria" w:hAnsi="Cambria"/>
+          <w:sz w:val="24"/>
+          <w:szCs w:val="24"/>
+          <w:lang w:val="en-US"/>
+        </w:rPr>
+      </w:pPr>
+    </w:p>
+    <w:p>
+      <w:pPr>
         <w:pStyle w:val="ListParagraph"/>
         <w:numPr>
           <w:ilvl w:val="0"/>
@@ -1185,6 +1195,7 @@
           <w:szCs w:val="28"/>
           <w:lang w:val="en-US"/>
         </w:rPr>
+        <w:lastRenderedPageBreak/>
         <w:t>CODE IMPLEMENTATION FOR WEBSITE</w:t>
       </w:r>
     </w:p>
@@ -1215,11 +1226,1702 @@
         <w:spacing w:after="0" w:line="240" w:lineRule="auto"/>
         <w:rPr>
           <w:rFonts w:ascii="Cambria" w:hAnsi="Cambria"/>
-          <w:sz w:val="24"/>
-          <w:szCs w:val="24"/>
-          <w:lang w:val="en-US"/>
-        </w:rPr>
-      </w:pPr>
+          <w:b/>
+          <w:sz w:val="24"/>
+          <w:szCs w:val="24"/>
+          <w:lang w:val="en-US"/>
+        </w:rPr>
+      </w:pPr>
+      <w:r>
+        <w:rPr>
+          <w:rFonts w:ascii="Cambria" w:hAnsi="Cambria"/>
+          <w:b/>
+          <w:sz w:val="24"/>
+          <w:szCs w:val="24"/>
+          <w:lang w:val="en-US"/>
+        </w:rPr>
+        <w:t>Index.html</w:t>
+      </w:r>
+      <w:r>
+        <w:rPr>
+          <w:rFonts w:ascii="Cambria" w:hAnsi="Cambria"/>
+          <w:b/>
+          <w:sz w:val="24"/>
+          <w:szCs w:val="24"/>
+          <w:lang w:val="en-US"/>
+        </w:rPr>
+        <w:t xml:space="preserve"> File:</w:t>
+      </w:r>
+    </w:p>
+    <w:p>
+      <w:pPr>
+        <w:spacing w:after="0" w:line="240" w:lineRule="auto"/>
+        <w:rPr>
+          <w:rFonts w:ascii="Cambria" w:hAnsi="Cambria"/>
+          <w:b/>
+          <w:sz w:val="24"/>
+          <w:szCs w:val="24"/>
+          <w:lang w:val="en-US"/>
+        </w:rPr>
+      </w:pPr>
+    </w:p>
+    <w:p>
+      <w:pPr>
+        <w:spacing w:after="0" w:line="240" w:lineRule="auto"/>
+        <w:rPr>
+          <w:rFonts w:ascii="Cambria" w:hAnsi="Cambria"/>
+          <w:sz w:val="24"/>
+          <w:szCs w:val="24"/>
+          <w:lang w:val="en-US"/>
+        </w:rPr>
+      </w:pPr>
+      <w:r>
+        <w:rPr>
+          <w:rFonts w:ascii="Cambria" w:hAnsi="Cambria"/>
+          <w:noProof/>
+          <w:sz w:val="24"/>
+          <w:szCs w:val="24"/>
+          <w:lang w:val="en-US"/>
+        </w:rPr>
+        <w:drawing>
+          <wp:inline distT="0" distB="0" distL="0" distR="0">
+            <wp:extent cx="6188710" cy="2809875"/>
+            <wp:effectExtent l="19050" t="0" r="2540" b="0"/>
+            <wp:docPr id="5" name="Picture 1"/>
+            <wp:cNvGraphicFramePr>
+              <a:graphicFrameLocks xmlns:a="http://schemas.openxmlformats.org/drawingml/2006/main" noChangeAspect="1"/>
+            </wp:cNvGraphicFramePr>
+            <a:graphic xmlns:a="http://schemas.openxmlformats.org/drawingml/2006/main">
+              <a:graphicData uri="http://schemas.openxmlformats.org/drawingml/2006/picture">
+                <pic:pic xmlns:pic="http://schemas.openxmlformats.org/drawingml/2006/picture">
+                  <pic:nvPicPr>
+                    <pic:cNvPr id="0" name="Picture 1"/>
+                    <pic:cNvPicPr>
+                      <a:picLocks noChangeAspect="1" noChangeArrowheads="1"/>
+                    </pic:cNvPicPr>
+                  </pic:nvPicPr>
+                  <pic:blipFill>
+                    <a:blip r:embed="rId10"/>
+                    <a:srcRect t="10959" b="8219"/>
+                    <a:stretch>
+                      <a:fillRect/>
+                    </a:stretch>
+                  </pic:blipFill>
+                  <pic:spPr bwMode="auto">
+                    <a:xfrm>
+                      <a:off x="0" y="0"/>
+                      <a:ext cx="6188710" cy="2809875"/>
+                    </a:xfrm>
+                    <a:prstGeom prst="rect">
+                      <a:avLst/>
+                    </a:prstGeom>
+                    <a:noFill/>
+                    <a:ln w="9525">
+                      <a:noFill/>
+                      <a:miter lim="800000"/>
+                      <a:headEnd/>
+                      <a:tailEnd/>
+                    </a:ln>
+                  </pic:spPr>
+                </pic:pic>
+              </a:graphicData>
+            </a:graphic>
+          </wp:inline>
+        </w:drawing>
+      </w:r>
+      <w:r>
+        <w:rPr>
+          <w:rFonts w:ascii="Cambria" w:hAnsi="Cambria"/>
+          <w:sz w:val="24"/>
+          <w:szCs w:val="24"/>
+          <w:lang w:val="en-US"/>
+        </w:rPr>
+        <w:t xml:space="preserve"> </w:t>
+      </w:r>
+      <w:r>
+        <w:rPr>
+          <w:rFonts w:ascii="Cambria" w:hAnsi="Cambria"/>
+          <w:noProof/>
+          <w:sz w:val="24"/>
+          <w:szCs w:val="24"/>
+          <w:lang w:val="en-US"/>
+        </w:rPr>
+        <w:drawing>
+          <wp:inline distT="0" distB="0" distL="0" distR="0">
+            <wp:extent cx="6188710" cy="2838450"/>
+            <wp:effectExtent l="19050" t="0" r="2540" b="0"/>
+            <wp:docPr id="8" name="Picture 4"/>
+            <wp:cNvGraphicFramePr>
+              <a:graphicFrameLocks xmlns:a="http://schemas.openxmlformats.org/drawingml/2006/main" noChangeAspect="1"/>
+            </wp:cNvGraphicFramePr>
+            <a:graphic xmlns:a="http://schemas.openxmlformats.org/drawingml/2006/main">
+              <a:graphicData uri="http://schemas.openxmlformats.org/drawingml/2006/picture">
+                <pic:pic xmlns:pic="http://schemas.openxmlformats.org/drawingml/2006/picture">
+                  <pic:nvPicPr>
+                    <pic:cNvPr id="0" name="Picture 4"/>
+                    <pic:cNvPicPr>
+                      <a:picLocks noChangeAspect="1" noChangeArrowheads="1"/>
+                    </pic:cNvPicPr>
+                  </pic:nvPicPr>
+                  <pic:blipFill>
+                    <a:blip r:embed="rId11"/>
+                    <a:srcRect t="9863" b="8493"/>
+                    <a:stretch>
+                      <a:fillRect/>
+                    </a:stretch>
+                  </pic:blipFill>
+                  <pic:spPr bwMode="auto">
+                    <a:xfrm>
+                      <a:off x="0" y="0"/>
+                      <a:ext cx="6188710" cy="2838450"/>
+                    </a:xfrm>
+                    <a:prstGeom prst="rect">
+                      <a:avLst/>
+                    </a:prstGeom>
+                    <a:noFill/>
+                    <a:ln w="9525">
+                      <a:noFill/>
+                      <a:miter lim="800000"/>
+                      <a:headEnd/>
+                      <a:tailEnd/>
+                    </a:ln>
+                  </pic:spPr>
+                </pic:pic>
+              </a:graphicData>
+            </a:graphic>
+          </wp:inline>
+        </w:drawing>
+      </w:r>
+    </w:p>
+    <w:p>
+      <w:pPr>
+        <w:spacing w:after="0" w:line="240" w:lineRule="auto"/>
+        <w:rPr>
+          <w:rFonts w:ascii="Cambria" w:hAnsi="Cambria"/>
+          <w:sz w:val="24"/>
+          <w:szCs w:val="24"/>
+          <w:lang w:val="en-US"/>
+        </w:rPr>
+      </w:pPr>
+    </w:p>
+    <w:p>
+      <w:pPr>
+        <w:spacing w:after="0" w:line="240" w:lineRule="auto"/>
+        <w:rPr>
+          <w:rFonts w:ascii="Cambria" w:hAnsi="Cambria"/>
+          <w:sz w:val="24"/>
+          <w:szCs w:val="24"/>
+          <w:lang w:val="en-US"/>
+        </w:rPr>
+      </w:pPr>
+    </w:p>
+    <w:p>
+      <w:pPr>
+        <w:spacing w:after="0" w:line="240" w:lineRule="auto"/>
+        <w:rPr>
+          <w:rFonts w:ascii="Cambria" w:hAnsi="Cambria"/>
+          <w:sz w:val="24"/>
+          <w:szCs w:val="24"/>
+          <w:lang w:val="en-US"/>
+        </w:rPr>
+      </w:pPr>
+    </w:p>
+    <w:p>
+      <w:pPr>
+        <w:spacing w:after="0" w:line="240" w:lineRule="auto"/>
+        <w:rPr>
+          <w:rFonts w:ascii="Cambria" w:hAnsi="Cambria"/>
+          <w:sz w:val="24"/>
+          <w:szCs w:val="24"/>
+          <w:lang w:val="en-US"/>
+        </w:rPr>
+      </w:pPr>
+    </w:p>
+    <w:p>
+      <w:pPr>
+        <w:spacing w:after="0" w:line="240" w:lineRule="auto"/>
+        <w:rPr>
+          <w:rFonts w:ascii="Cambria" w:hAnsi="Cambria"/>
+          <w:sz w:val="24"/>
+          <w:szCs w:val="24"/>
+          <w:lang w:val="en-US"/>
+        </w:rPr>
+      </w:pPr>
+    </w:p>
+    <w:p>
+      <w:pPr>
+        <w:spacing w:after="0" w:line="240" w:lineRule="auto"/>
+        <w:rPr>
+          <w:rFonts w:ascii="Cambria" w:hAnsi="Cambria"/>
+          <w:sz w:val="24"/>
+          <w:szCs w:val="24"/>
+          <w:lang w:val="en-US"/>
+        </w:rPr>
+      </w:pPr>
+    </w:p>
+    <w:p>
+      <w:pPr>
+        <w:spacing w:after="0" w:line="240" w:lineRule="auto"/>
+        <w:rPr>
+          <w:rFonts w:ascii="Cambria" w:hAnsi="Cambria"/>
+          <w:sz w:val="24"/>
+          <w:szCs w:val="24"/>
+          <w:lang w:val="en-US"/>
+        </w:rPr>
+      </w:pPr>
+    </w:p>
+    <w:p>
+      <w:pPr>
+        <w:spacing w:after="0" w:line="240" w:lineRule="auto"/>
+        <w:rPr>
+          <w:rFonts w:ascii="Cambria" w:hAnsi="Cambria"/>
+          <w:sz w:val="24"/>
+          <w:szCs w:val="24"/>
+          <w:lang w:val="en-US"/>
+        </w:rPr>
+      </w:pPr>
+    </w:p>
+    <w:p>
+      <w:pPr>
+        <w:spacing w:after="0" w:line="240" w:lineRule="auto"/>
+        <w:rPr>
+          <w:rFonts w:ascii="Cambria" w:hAnsi="Cambria"/>
+          <w:sz w:val="24"/>
+          <w:szCs w:val="24"/>
+          <w:lang w:val="en-US"/>
+        </w:rPr>
+      </w:pPr>
+    </w:p>
+    <w:p>
+      <w:pPr>
+        <w:spacing w:after="0" w:line="240" w:lineRule="auto"/>
+        <w:rPr>
+          <w:rFonts w:ascii="Cambria" w:hAnsi="Cambria"/>
+          <w:sz w:val="24"/>
+          <w:szCs w:val="24"/>
+          <w:lang w:val="en-US"/>
+        </w:rPr>
+      </w:pPr>
+    </w:p>
+    <w:p>
+      <w:pPr>
+        <w:spacing w:after="0" w:line="240" w:lineRule="auto"/>
+        <w:rPr>
+          <w:rFonts w:ascii="Cambria" w:hAnsi="Cambria"/>
+          <w:sz w:val="24"/>
+          <w:szCs w:val="24"/>
+          <w:lang w:val="en-US"/>
+        </w:rPr>
+      </w:pPr>
+    </w:p>
+    <w:p>
+      <w:pPr>
+        <w:spacing w:after="0" w:line="240" w:lineRule="auto"/>
+        <w:rPr>
+          <w:rFonts w:ascii="Cambria" w:hAnsi="Cambria"/>
+          <w:b/>
+          <w:sz w:val="24"/>
+          <w:szCs w:val="24"/>
+          <w:lang w:val="en-US"/>
+        </w:rPr>
+      </w:pPr>
+      <w:r>
+        <w:rPr>
+          <w:rFonts w:ascii="Cambria" w:hAnsi="Cambria"/>
+          <w:b/>
+          <w:sz w:val="24"/>
+          <w:szCs w:val="24"/>
+          <w:lang w:val="en-US"/>
+        </w:rPr>
+        <w:lastRenderedPageBreak/>
+        <w:t>D</w:t>
+      </w:r>
+      <w:r>
+        <w:rPr>
+          <w:rFonts w:ascii="Cambria" w:hAnsi="Cambria"/>
+          <w:b/>
+          <w:sz w:val="24"/>
+          <w:szCs w:val="24"/>
+          <w:lang w:val="en-US"/>
+        </w:rPr>
+        <w:t>evops.css File:</w:t>
+      </w:r>
+    </w:p>
+    <w:p>
+      <w:pPr>
+        <w:spacing w:after="0" w:line="240" w:lineRule="auto"/>
+        <w:rPr>
+          <w:rFonts w:ascii="Cambria" w:hAnsi="Cambria"/>
+          <w:sz w:val="24"/>
+          <w:szCs w:val="24"/>
+          <w:lang w:val="en-US"/>
+        </w:rPr>
+      </w:pPr>
+    </w:p>
+    <w:p>
+      <w:pPr>
+        <w:spacing w:after="0" w:line="240" w:lineRule="auto"/>
+        <w:rPr>
+          <w:rFonts w:ascii="Cambria" w:hAnsi="Cambria"/>
+          <w:sz w:val="24"/>
+          <w:szCs w:val="24"/>
+          <w:lang w:val="en-US"/>
+        </w:rPr>
+      </w:pPr>
+    </w:p>
+    <w:p>
+      <w:pPr>
+        <w:spacing w:after="0" w:line="240" w:lineRule="auto"/>
+        <w:rPr>
+          <w:rFonts w:ascii="Cambria" w:hAnsi="Cambria"/>
+          <w:sz w:val="24"/>
+          <w:szCs w:val="24"/>
+          <w:lang w:val="en-US"/>
+        </w:rPr>
+      </w:pPr>
+      <w:r>
+        <w:rPr>
+          <w:rFonts w:ascii="Cambria" w:hAnsi="Cambria"/>
+          <w:noProof/>
+          <w:sz w:val="24"/>
+          <w:szCs w:val="24"/>
+          <w:lang w:val="en-US"/>
+        </w:rPr>
+        <w:drawing>
+          <wp:inline distT="0" distB="0" distL="0" distR="0">
+            <wp:extent cx="6188710" cy="2857500"/>
+            <wp:effectExtent l="19050" t="0" r="2540" b="0"/>
+            <wp:docPr id="9" name="Picture 7"/>
+            <wp:cNvGraphicFramePr>
+              <a:graphicFrameLocks xmlns:a="http://schemas.openxmlformats.org/drawingml/2006/main" noChangeAspect="1"/>
+            </wp:cNvGraphicFramePr>
+            <a:graphic xmlns:a="http://schemas.openxmlformats.org/drawingml/2006/main">
+              <a:graphicData uri="http://schemas.openxmlformats.org/drawingml/2006/picture">
+                <pic:pic xmlns:pic="http://schemas.openxmlformats.org/drawingml/2006/picture">
+                  <pic:nvPicPr>
+                    <pic:cNvPr id="0" name="Picture 7"/>
+                    <pic:cNvPicPr>
+                      <a:picLocks noChangeAspect="1" noChangeArrowheads="1"/>
+                    </pic:cNvPicPr>
+                  </pic:nvPicPr>
+                  <pic:blipFill>
+                    <a:blip r:embed="rId12"/>
+                    <a:srcRect t="9863" b="7945"/>
+                    <a:stretch>
+                      <a:fillRect/>
+                    </a:stretch>
+                  </pic:blipFill>
+                  <pic:spPr bwMode="auto">
+                    <a:xfrm>
+                      <a:off x="0" y="0"/>
+                      <a:ext cx="6188710" cy="2857500"/>
+                    </a:xfrm>
+                    <a:prstGeom prst="rect">
+                      <a:avLst/>
+                    </a:prstGeom>
+                    <a:noFill/>
+                    <a:ln w="9525">
+                      <a:noFill/>
+                      <a:miter lim="800000"/>
+                      <a:headEnd/>
+                      <a:tailEnd/>
+                    </a:ln>
+                  </pic:spPr>
+                </pic:pic>
+              </a:graphicData>
+            </a:graphic>
+          </wp:inline>
+        </w:drawing>
+      </w:r>
+      <w:r>
+        <w:rPr>
+          <w:rFonts w:ascii="Cambria" w:hAnsi="Cambria"/>
+          <w:sz w:val="24"/>
+          <w:szCs w:val="24"/>
+          <w:lang w:val="en-US"/>
+        </w:rPr>
+        <w:t xml:space="preserve"> </w:t>
+      </w:r>
+      <w:r>
+        <w:rPr>
+          <w:rFonts w:ascii="Cambria" w:hAnsi="Cambria"/>
+          <w:noProof/>
+          <w:sz w:val="24"/>
+          <w:szCs w:val="24"/>
+          <w:lang w:val="en-US"/>
+        </w:rPr>
+        <w:drawing>
+          <wp:inline distT="0" distB="0" distL="0" distR="0">
+            <wp:extent cx="6188710" cy="2790825"/>
+            <wp:effectExtent l="19050" t="0" r="2540" b="0"/>
+            <wp:docPr id="10" name="Picture 10"/>
+            <wp:cNvGraphicFramePr>
+              <a:graphicFrameLocks xmlns:a="http://schemas.openxmlformats.org/drawingml/2006/main" noChangeAspect="1"/>
+            </wp:cNvGraphicFramePr>
+            <a:graphic xmlns:a="http://schemas.openxmlformats.org/drawingml/2006/main">
+              <a:graphicData uri="http://schemas.openxmlformats.org/drawingml/2006/picture">
+                <pic:pic xmlns:pic="http://schemas.openxmlformats.org/drawingml/2006/picture">
+                  <pic:nvPicPr>
+                    <pic:cNvPr id="0" name="Picture 10"/>
+                    <pic:cNvPicPr>
+                      <a:picLocks noChangeAspect="1" noChangeArrowheads="1"/>
+                    </pic:cNvPicPr>
+                  </pic:nvPicPr>
+                  <pic:blipFill>
+                    <a:blip r:embed="rId13"/>
+                    <a:srcRect t="10411" b="9315"/>
+                    <a:stretch>
+                      <a:fillRect/>
+                    </a:stretch>
+                  </pic:blipFill>
+                  <pic:spPr bwMode="auto">
+                    <a:xfrm>
+                      <a:off x="0" y="0"/>
+                      <a:ext cx="6188710" cy="2790825"/>
+                    </a:xfrm>
+                    <a:prstGeom prst="rect">
+                      <a:avLst/>
+                    </a:prstGeom>
+                    <a:noFill/>
+                    <a:ln w="9525">
+                      <a:noFill/>
+                      <a:miter lim="800000"/>
+                      <a:headEnd/>
+                      <a:tailEnd/>
+                    </a:ln>
+                  </pic:spPr>
+                </pic:pic>
+              </a:graphicData>
+            </a:graphic>
+          </wp:inline>
+        </w:drawing>
+      </w:r>
+    </w:p>
+    <w:p>
+      <w:pPr>
+        <w:spacing w:after="0" w:line="240" w:lineRule="auto"/>
+        <w:rPr>
+          <w:rFonts w:ascii="Cambria" w:hAnsi="Cambria"/>
+          <w:sz w:val="24"/>
+          <w:szCs w:val="24"/>
+          <w:lang w:val="en-US"/>
+        </w:rPr>
+      </w:pPr>
+    </w:p>
+    <w:p>
+      <w:pPr>
+        <w:spacing w:after="0" w:line="240" w:lineRule="auto"/>
+        <w:rPr>
+          <w:rFonts w:ascii="Cambria" w:hAnsi="Cambria"/>
+          <w:sz w:val="24"/>
+          <w:szCs w:val="24"/>
+          <w:lang w:val="en-US"/>
+        </w:rPr>
+      </w:pPr>
+    </w:p>
+    <w:p>
+      <w:pPr>
+        <w:spacing w:after="0" w:line="240" w:lineRule="auto"/>
+        <w:rPr>
+          <w:rFonts w:ascii="Cambria" w:hAnsi="Cambria"/>
+          <w:sz w:val="24"/>
+          <w:szCs w:val="24"/>
+          <w:lang w:val="en-US"/>
+        </w:rPr>
+      </w:pPr>
+    </w:p>
+    <w:p>
+      <w:pPr>
+        <w:spacing w:after="0" w:line="240" w:lineRule="auto"/>
+        <w:rPr>
+          <w:rFonts w:ascii="Cambria" w:hAnsi="Cambria"/>
+          <w:sz w:val="24"/>
+          <w:szCs w:val="24"/>
+          <w:lang w:val="en-US"/>
+        </w:rPr>
+      </w:pPr>
+    </w:p>
+    <w:p>
+      <w:pPr>
+        <w:spacing w:after="0" w:line="240" w:lineRule="auto"/>
+        <w:rPr>
+          <w:rFonts w:ascii="Cambria" w:hAnsi="Cambria"/>
+          <w:sz w:val="24"/>
+          <w:szCs w:val="24"/>
+          <w:lang w:val="en-US"/>
+        </w:rPr>
+      </w:pPr>
+    </w:p>
+    <w:p>
+      <w:pPr>
+        <w:spacing w:after="0" w:line="240" w:lineRule="auto"/>
+        <w:rPr>
+          <w:rFonts w:ascii="Cambria" w:hAnsi="Cambria"/>
+          <w:sz w:val="24"/>
+          <w:szCs w:val="24"/>
+          <w:lang w:val="en-US"/>
+        </w:rPr>
+      </w:pPr>
+    </w:p>
+    <w:p>
+      <w:pPr>
+        <w:spacing w:after="0" w:line="240" w:lineRule="auto"/>
+        <w:rPr>
+          <w:rFonts w:ascii="Cambria" w:hAnsi="Cambria"/>
+          <w:sz w:val="24"/>
+          <w:szCs w:val="24"/>
+          <w:lang w:val="en-US"/>
+        </w:rPr>
+      </w:pPr>
+    </w:p>
+    <w:p>
+      <w:pPr>
+        <w:spacing w:after="0" w:line="240" w:lineRule="auto"/>
+        <w:rPr>
+          <w:rFonts w:ascii="Cambria" w:hAnsi="Cambria"/>
+          <w:sz w:val="24"/>
+          <w:szCs w:val="24"/>
+          <w:lang w:val="en-US"/>
+        </w:rPr>
+      </w:pPr>
+    </w:p>
+    <w:p>
+      <w:pPr>
+        <w:spacing w:after="0" w:line="240" w:lineRule="auto"/>
+        <w:rPr>
+          <w:rFonts w:ascii="Cambria" w:hAnsi="Cambria"/>
+          <w:sz w:val="24"/>
+          <w:szCs w:val="24"/>
+          <w:lang w:val="en-US"/>
+        </w:rPr>
+      </w:pPr>
+    </w:p>
+    <w:p>
+      <w:pPr>
+        <w:spacing w:after="0" w:line="240" w:lineRule="auto"/>
+        <w:rPr>
+          <w:rFonts w:ascii="Cambria" w:hAnsi="Cambria"/>
+          <w:sz w:val="24"/>
+          <w:szCs w:val="24"/>
+          <w:lang w:val="en-US"/>
+        </w:rPr>
+      </w:pPr>
+    </w:p>
+    <w:p>
+      <w:pPr>
+        <w:spacing w:after="0" w:line="240" w:lineRule="auto"/>
+        <w:rPr>
+          <w:rFonts w:ascii="Cambria" w:hAnsi="Cambria"/>
+          <w:sz w:val="24"/>
+          <w:szCs w:val="24"/>
+          <w:lang w:val="en-US"/>
+        </w:rPr>
+      </w:pPr>
+    </w:p>
+    <w:p>
+      <w:pPr>
+        <w:spacing w:after="0" w:line="240" w:lineRule="auto"/>
+        <w:rPr>
+          <w:rFonts w:ascii="Cambria" w:hAnsi="Cambria"/>
+          <w:sz w:val="24"/>
+          <w:szCs w:val="24"/>
+          <w:lang w:val="en-US"/>
+        </w:rPr>
+      </w:pPr>
+    </w:p>
+    <w:p>
+      <w:pPr>
+        <w:spacing w:after="0" w:line="240" w:lineRule="auto"/>
+        <w:rPr>
+          <w:rFonts w:ascii="Cambria" w:hAnsi="Cambria"/>
+          <w:sz w:val="24"/>
+          <w:szCs w:val="24"/>
+          <w:lang w:val="en-US"/>
+        </w:rPr>
+      </w:pPr>
+    </w:p>
+    <w:p>
+      <w:pPr>
+        <w:spacing w:after="0" w:line="240" w:lineRule="auto"/>
+        <w:rPr>
+          <w:rFonts w:ascii="Cambria" w:hAnsi="Cambria"/>
+          <w:b/>
+          <w:sz w:val="24"/>
+          <w:szCs w:val="24"/>
+          <w:lang w:val="en-US"/>
+        </w:rPr>
+      </w:pPr>
+      <w:r>
+        <w:rPr>
+          <w:rFonts w:ascii="Cambria" w:hAnsi="Cambria"/>
+          <w:b/>
+          <w:sz w:val="24"/>
+          <w:szCs w:val="24"/>
+          <w:lang w:val="en-US"/>
+        </w:rPr>
+        <w:lastRenderedPageBreak/>
+        <w:t>D</w:t>
+      </w:r>
+      <w:r>
+        <w:rPr>
+          <w:rFonts w:ascii="Cambria" w:hAnsi="Cambria"/>
+          <w:b/>
+          <w:sz w:val="24"/>
+          <w:szCs w:val="24"/>
+          <w:lang w:val="en-US"/>
+        </w:rPr>
+        <w:t>evops.js File:</w:t>
+      </w:r>
+    </w:p>
+    <w:p>
+      <w:pPr>
+        <w:spacing w:after="0" w:line="240" w:lineRule="auto"/>
+        <w:rPr>
+          <w:rFonts w:ascii="Cambria" w:hAnsi="Cambria"/>
+          <w:sz w:val="24"/>
+          <w:szCs w:val="24"/>
+          <w:lang w:val="en-US"/>
+        </w:rPr>
+      </w:pPr>
+    </w:p>
+    <w:p>
+      <w:pPr>
+        <w:spacing w:after="0" w:line="240" w:lineRule="auto"/>
+        <w:rPr>
+          <w:rFonts w:ascii="Cambria" w:hAnsi="Cambria"/>
+          <w:sz w:val="24"/>
+          <w:szCs w:val="24"/>
+          <w:lang w:val="en-US"/>
+        </w:rPr>
+      </w:pPr>
+      <w:r>
+        <w:rPr>
+          <w:rFonts w:ascii="Cambria" w:hAnsi="Cambria"/>
+          <w:noProof/>
+          <w:sz w:val="24"/>
+          <w:szCs w:val="24"/>
+          <w:lang w:val="en-US"/>
+        </w:rPr>
+        <w:drawing>
+          <wp:inline distT="0" distB="0" distL="0" distR="0">
+            <wp:extent cx="6188710" cy="2743200"/>
+            <wp:effectExtent l="19050" t="0" r="2540" b="0"/>
+            <wp:docPr id="16" name="Picture 16"/>
+            <wp:cNvGraphicFramePr>
+              <a:graphicFrameLocks xmlns:a="http://schemas.openxmlformats.org/drawingml/2006/main" noChangeAspect="1"/>
+            </wp:cNvGraphicFramePr>
+            <a:graphic xmlns:a="http://schemas.openxmlformats.org/drawingml/2006/main">
+              <a:graphicData uri="http://schemas.openxmlformats.org/drawingml/2006/picture">
+                <pic:pic xmlns:pic="http://schemas.openxmlformats.org/drawingml/2006/picture">
+                  <pic:nvPicPr>
+                    <pic:cNvPr id="0" name="Picture 16"/>
+                    <pic:cNvPicPr>
+                      <a:picLocks noChangeAspect="1" noChangeArrowheads="1"/>
+                    </pic:cNvPicPr>
+                  </pic:nvPicPr>
+                  <pic:blipFill>
+                    <a:blip r:embed="rId14"/>
+                    <a:srcRect t="10411" b="10685"/>
+                    <a:stretch>
+                      <a:fillRect/>
+                    </a:stretch>
+                  </pic:blipFill>
+                  <pic:spPr bwMode="auto">
+                    <a:xfrm>
+                      <a:off x="0" y="0"/>
+                      <a:ext cx="6188710" cy="2743200"/>
+                    </a:xfrm>
+                    <a:prstGeom prst="rect">
+                      <a:avLst/>
+                    </a:prstGeom>
+                    <a:noFill/>
+                    <a:ln w="9525">
+                      <a:noFill/>
+                      <a:miter lim="800000"/>
+                      <a:headEnd/>
+                      <a:tailEnd/>
+                    </a:ln>
+                  </pic:spPr>
+                </pic:pic>
+              </a:graphicData>
+            </a:graphic>
+          </wp:inline>
+        </w:drawing>
+      </w:r>
+    </w:p>
+    <w:p>
+      <w:pPr>
+        <w:spacing w:after="0" w:line="240" w:lineRule="auto"/>
+        <w:rPr>
+          <w:rFonts w:ascii="Cambria" w:hAnsi="Cambria"/>
+          <w:sz w:val="24"/>
+          <w:szCs w:val="24"/>
+          <w:lang w:val="en-US"/>
+        </w:rPr>
+      </w:pPr>
+    </w:p>
+    <w:p>
+      <w:pPr>
+        <w:spacing w:after="0" w:line="240" w:lineRule="auto"/>
+        <w:rPr>
+          <w:rFonts w:ascii="Cambria" w:hAnsi="Cambria"/>
+          <w:sz w:val="24"/>
+          <w:szCs w:val="24"/>
+          <w:lang w:val="en-US"/>
+        </w:rPr>
+      </w:pPr>
+    </w:p>
+    <w:p>
+      <w:pPr>
+        <w:spacing w:after="0" w:line="240" w:lineRule="auto"/>
+        <w:rPr>
+          <w:rFonts w:ascii="Cambria" w:hAnsi="Cambria"/>
+          <w:sz w:val="24"/>
+          <w:szCs w:val="24"/>
+          <w:lang w:val="en-US"/>
+        </w:rPr>
+      </w:pPr>
+      <w:r>
+        <w:rPr>
+          <w:rFonts w:ascii="Cambria" w:hAnsi="Cambria"/>
+          <w:noProof/>
+          <w:sz w:val="24"/>
+          <w:szCs w:val="24"/>
+          <w:lang w:val="en-US"/>
+        </w:rPr>
+        <w:drawing>
+          <wp:inline distT="0" distB="0" distL="0" distR="0">
+            <wp:extent cx="6188710" cy="2800350"/>
+            <wp:effectExtent l="19050" t="0" r="2540" b="0"/>
+            <wp:docPr id="14" name="Picture 13"/>
+            <wp:cNvGraphicFramePr>
+              <a:graphicFrameLocks xmlns:a="http://schemas.openxmlformats.org/drawingml/2006/main" noChangeAspect="1"/>
+            </wp:cNvGraphicFramePr>
+            <a:graphic xmlns:a="http://schemas.openxmlformats.org/drawingml/2006/main">
+              <a:graphicData uri="http://schemas.openxmlformats.org/drawingml/2006/picture">
+                <pic:pic xmlns:pic="http://schemas.openxmlformats.org/drawingml/2006/picture">
+                  <pic:nvPicPr>
+                    <pic:cNvPr id="0" name="Picture 13"/>
+                    <pic:cNvPicPr>
+                      <a:picLocks noChangeAspect="1" noChangeArrowheads="1"/>
+                    </pic:cNvPicPr>
+                  </pic:nvPicPr>
+                  <pic:blipFill>
+                    <a:blip r:embed="rId15"/>
+                    <a:srcRect t="10137" b="9315"/>
+                    <a:stretch>
+                      <a:fillRect/>
+                    </a:stretch>
+                  </pic:blipFill>
+                  <pic:spPr bwMode="auto">
+                    <a:xfrm>
+                      <a:off x="0" y="0"/>
+                      <a:ext cx="6188710" cy="2800350"/>
+                    </a:xfrm>
+                    <a:prstGeom prst="rect">
+                      <a:avLst/>
+                    </a:prstGeom>
+                    <a:noFill/>
+                    <a:ln w="9525">
+                      <a:noFill/>
+                      <a:miter lim="800000"/>
+                      <a:headEnd/>
+                      <a:tailEnd/>
+                    </a:ln>
+                  </pic:spPr>
+                </pic:pic>
+              </a:graphicData>
+            </a:graphic>
+          </wp:inline>
+        </w:drawing>
+      </w:r>
+    </w:p>
+    <w:p>
+      <w:pPr>
+        <w:spacing w:after="0" w:line="240" w:lineRule="auto"/>
+        <w:rPr>
+          <w:rFonts w:ascii="Cambria" w:hAnsi="Cambria"/>
+          <w:sz w:val="24"/>
+          <w:szCs w:val="24"/>
+          <w:lang w:val="en-US"/>
+        </w:rPr>
+      </w:pPr>
+    </w:p>
+    <w:p>
+      <w:pPr>
+        <w:spacing w:after="0" w:line="240" w:lineRule="auto"/>
+        <w:rPr>
+          <w:rFonts w:ascii="Cambria" w:hAnsi="Cambria"/>
+          <w:sz w:val="24"/>
+          <w:szCs w:val="24"/>
+          <w:lang w:val="en-US"/>
+        </w:rPr>
+      </w:pPr>
+    </w:p>
+    <w:p>
+      <w:pPr>
+        <w:spacing w:after="0" w:line="240" w:lineRule="auto"/>
+        <w:rPr>
+          <w:rFonts w:ascii="Cambria" w:hAnsi="Cambria"/>
+          <w:sz w:val="24"/>
+          <w:szCs w:val="24"/>
+          <w:lang w:val="en-US"/>
+        </w:rPr>
+      </w:pPr>
+    </w:p>
+    <w:p>
+      <w:pPr>
+        <w:spacing w:after="0" w:line="240" w:lineRule="auto"/>
+        <w:rPr>
+          <w:rFonts w:ascii="Cambria" w:hAnsi="Cambria"/>
+          <w:sz w:val="24"/>
+          <w:szCs w:val="24"/>
+          <w:lang w:val="en-US"/>
+        </w:rPr>
+      </w:pPr>
+    </w:p>
+    <w:p>
+      <w:pPr>
+        <w:spacing w:after="0" w:line="240" w:lineRule="auto"/>
+        <w:rPr>
+          <w:rFonts w:ascii="Cambria" w:hAnsi="Cambria"/>
+          <w:sz w:val="24"/>
+          <w:szCs w:val="24"/>
+          <w:lang w:val="en-US"/>
+        </w:rPr>
+      </w:pPr>
+    </w:p>
+    <w:p>
+      <w:pPr>
+        <w:spacing w:after="0" w:line="240" w:lineRule="auto"/>
+        <w:rPr>
+          <w:rFonts w:ascii="Cambria" w:hAnsi="Cambria"/>
+          <w:sz w:val="24"/>
+          <w:szCs w:val="24"/>
+          <w:lang w:val="en-US"/>
+        </w:rPr>
+      </w:pPr>
+    </w:p>
+    <w:p>
+      <w:pPr>
+        <w:spacing w:after="0" w:line="240" w:lineRule="auto"/>
+        <w:rPr>
+          <w:rFonts w:ascii="Cambria" w:hAnsi="Cambria"/>
+          <w:sz w:val="24"/>
+          <w:szCs w:val="24"/>
+          <w:lang w:val="en-US"/>
+        </w:rPr>
+      </w:pPr>
+    </w:p>
+    <w:p>
+      <w:pPr>
+        <w:spacing w:after="0" w:line="240" w:lineRule="auto"/>
+        <w:rPr>
+          <w:rFonts w:ascii="Cambria" w:hAnsi="Cambria"/>
+          <w:sz w:val="24"/>
+          <w:szCs w:val="24"/>
+          <w:lang w:val="en-US"/>
+        </w:rPr>
+      </w:pPr>
+    </w:p>
+    <w:p>
+      <w:pPr>
+        <w:spacing w:after="0" w:line="240" w:lineRule="auto"/>
+        <w:rPr>
+          <w:rFonts w:ascii="Cambria" w:hAnsi="Cambria"/>
+          <w:sz w:val="24"/>
+          <w:szCs w:val="24"/>
+          <w:lang w:val="en-US"/>
+        </w:rPr>
+      </w:pPr>
+    </w:p>
+    <w:p>
+      <w:pPr>
+        <w:spacing w:after="0" w:line="240" w:lineRule="auto"/>
+        <w:rPr>
+          <w:rFonts w:ascii="Cambria" w:hAnsi="Cambria"/>
+          <w:sz w:val="24"/>
+          <w:szCs w:val="24"/>
+          <w:lang w:val="en-US"/>
+        </w:rPr>
+      </w:pPr>
+    </w:p>
+    <w:p>
+      <w:pPr>
+        <w:spacing w:after="0" w:line="240" w:lineRule="auto"/>
+        <w:rPr>
+          <w:rFonts w:ascii="Cambria" w:hAnsi="Cambria"/>
+          <w:sz w:val="24"/>
+          <w:szCs w:val="24"/>
+          <w:lang w:val="en-US"/>
+        </w:rPr>
+      </w:pPr>
+    </w:p>
+    <w:p>
+      <w:pPr>
+        <w:spacing w:after="0" w:line="240" w:lineRule="auto"/>
+        <w:rPr>
+          <w:rFonts w:ascii="Cambria" w:hAnsi="Cambria"/>
+          <w:sz w:val="24"/>
+          <w:szCs w:val="24"/>
+          <w:lang w:val="en-US"/>
+        </w:rPr>
+      </w:pPr>
+    </w:p>
+    <w:p>
+      <w:pPr>
+        <w:spacing w:after="0" w:line="240" w:lineRule="auto"/>
+        <w:rPr>
+          <w:rFonts w:ascii="Cambria" w:hAnsi="Cambria"/>
+          <w:sz w:val="24"/>
+          <w:szCs w:val="24"/>
+          <w:lang w:val="en-US"/>
+        </w:rPr>
+      </w:pPr>
+    </w:p>
+    <w:p>
+      <w:pPr>
+        <w:spacing w:after="0" w:line="240" w:lineRule="auto"/>
+        <w:rPr>
+          <w:rFonts w:ascii="Cambria" w:hAnsi="Cambria"/>
+          <w:sz w:val="24"/>
+          <w:szCs w:val="24"/>
+          <w:lang w:val="en-US"/>
+        </w:rPr>
+      </w:pPr>
+    </w:p>
+    <w:p>
+      <w:pPr>
+        <w:spacing w:after="0" w:line="240" w:lineRule="auto"/>
+        <w:rPr>
+          <w:rFonts w:ascii="Cambria" w:hAnsi="Cambria"/>
+          <w:b/>
+          <w:sz w:val="24"/>
+          <w:szCs w:val="24"/>
+          <w:lang w:val="en-US"/>
+        </w:rPr>
+      </w:pPr>
+      <w:r>
+        <w:rPr>
+          <w:rFonts w:ascii="Cambria" w:hAnsi="Cambria"/>
+          <w:b/>
+          <w:sz w:val="24"/>
+          <w:szCs w:val="24"/>
+          <w:lang w:val="en-US"/>
+        </w:rPr>
+        <w:lastRenderedPageBreak/>
+        <w:t>Developed Website:</w:t>
+      </w:r>
+    </w:p>
+    <w:p>
+      <w:pPr>
+        <w:spacing w:after="0" w:line="240" w:lineRule="auto"/>
+        <w:rPr>
+          <w:rFonts w:ascii="Cambria" w:hAnsi="Cambria"/>
+          <w:sz w:val="24"/>
+          <w:szCs w:val="24"/>
+          <w:lang w:val="en-US"/>
+        </w:rPr>
+      </w:pPr>
+      <w:r>
+        <w:rPr>
+          <w:rFonts w:ascii="Cambria" w:hAnsi="Cambria"/>
+          <w:noProof/>
+          <w:sz w:val="24"/>
+          <w:szCs w:val="24"/>
+          <w:lang w:val="en-US"/>
+        </w:rPr>
+        <w:drawing>
+          <wp:inline distT="0" distB="0" distL="0" distR="0">
+            <wp:extent cx="6188710" cy="2771775"/>
+            <wp:effectExtent l="19050" t="0" r="2540" b="0"/>
+            <wp:docPr id="19" name="Picture 19"/>
+            <wp:cNvGraphicFramePr>
+              <a:graphicFrameLocks xmlns:a="http://schemas.openxmlformats.org/drawingml/2006/main" noChangeAspect="1"/>
+            </wp:cNvGraphicFramePr>
+            <a:graphic xmlns:a="http://schemas.openxmlformats.org/drawingml/2006/main">
+              <a:graphicData uri="http://schemas.openxmlformats.org/drawingml/2006/picture">
+                <pic:pic xmlns:pic="http://schemas.openxmlformats.org/drawingml/2006/picture">
+                  <pic:nvPicPr>
+                    <pic:cNvPr id="0" name="Picture 19"/>
+                    <pic:cNvPicPr>
+                      <a:picLocks noChangeAspect="1" noChangeArrowheads="1"/>
+                    </pic:cNvPicPr>
+                  </pic:nvPicPr>
+                  <pic:blipFill>
+                    <a:blip r:embed="rId16"/>
+                    <a:srcRect t="14795" b="5479"/>
+                    <a:stretch>
+                      <a:fillRect/>
+                    </a:stretch>
+                  </pic:blipFill>
+                  <pic:spPr bwMode="auto">
+                    <a:xfrm>
+                      <a:off x="0" y="0"/>
+                      <a:ext cx="6188710" cy="2771775"/>
+                    </a:xfrm>
+                    <a:prstGeom prst="rect">
+                      <a:avLst/>
+                    </a:prstGeom>
+                    <a:noFill/>
+                    <a:ln w="9525">
+                      <a:noFill/>
+                      <a:miter lim="800000"/>
+                      <a:headEnd/>
+                      <a:tailEnd/>
+                    </a:ln>
+                  </pic:spPr>
+                </pic:pic>
+              </a:graphicData>
+            </a:graphic>
+          </wp:inline>
+        </w:drawing>
+      </w:r>
+    </w:p>
+    <w:p>
+      <w:pPr>
+        <w:spacing w:after="0" w:line="240" w:lineRule="auto"/>
+        <w:rPr>
+          <w:rFonts w:ascii="Cambria" w:hAnsi="Cambria"/>
+          <w:sz w:val="24"/>
+          <w:szCs w:val="24"/>
+          <w:lang w:val="en-US"/>
+        </w:rPr>
+      </w:pPr>
+    </w:p>
+    <w:p>
+      <w:pPr>
+        <w:spacing w:after="0" w:line="240" w:lineRule="auto"/>
+        <w:rPr>
+          <w:rFonts w:ascii="Cambria" w:hAnsi="Cambria"/>
+          <w:sz w:val="24"/>
+          <w:szCs w:val="24"/>
+          <w:lang w:val="en-US"/>
+        </w:rPr>
+      </w:pPr>
+      <w:r>
+        <w:rPr>
+          <w:rFonts w:ascii="Cambria" w:hAnsi="Cambria"/>
+          <w:noProof/>
+          <w:sz w:val="24"/>
+          <w:szCs w:val="24"/>
+          <w:lang w:val="en-US"/>
+        </w:rPr>
+        <w:drawing>
+          <wp:inline distT="0" distB="0" distL="0" distR="0">
+            <wp:extent cx="6188710" cy="2790825"/>
+            <wp:effectExtent l="19050" t="0" r="2540" b="0"/>
+            <wp:docPr id="17" name="Picture 22"/>
+            <wp:cNvGraphicFramePr>
+              <a:graphicFrameLocks xmlns:a="http://schemas.openxmlformats.org/drawingml/2006/main" noChangeAspect="1"/>
+            </wp:cNvGraphicFramePr>
+            <a:graphic xmlns:a="http://schemas.openxmlformats.org/drawingml/2006/main">
+              <a:graphicData uri="http://schemas.openxmlformats.org/drawingml/2006/picture">
+                <pic:pic xmlns:pic="http://schemas.openxmlformats.org/drawingml/2006/picture">
+                  <pic:nvPicPr>
+                    <pic:cNvPr id="0" name="Picture 22"/>
+                    <pic:cNvPicPr>
+                      <a:picLocks noChangeAspect="1" noChangeArrowheads="1"/>
+                    </pic:cNvPicPr>
+                  </pic:nvPicPr>
+                  <pic:blipFill>
+                    <a:blip r:embed="rId17"/>
+                    <a:srcRect t="14247" b="5479"/>
+                    <a:stretch>
+                      <a:fillRect/>
+                    </a:stretch>
+                  </pic:blipFill>
+                  <pic:spPr bwMode="auto">
+                    <a:xfrm>
+                      <a:off x="0" y="0"/>
+                      <a:ext cx="6188710" cy="2790825"/>
+                    </a:xfrm>
+                    <a:prstGeom prst="rect">
+                      <a:avLst/>
+                    </a:prstGeom>
+                    <a:noFill/>
+                    <a:ln w="9525">
+                      <a:noFill/>
+                      <a:miter lim="800000"/>
+                      <a:headEnd/>
+                      <a:tailEnd/>
+                    </a:ln>
+                  </pic:spPr>
+                </pic:pic>
+              </a:graphicData>
+            </a:graphic>
+          </wp:inline>
+        </w:drawing>
+      </w:r>
+    </w:p>
+    <w:p>
+      <w:pPr>
+        <w:spacing w:after="0" w:line="240" w:lineRule="auto"/>
+        <w:rPr>
+          <w:rFonts w:ascii="Cambria" w:hAnsi="Cambria"/>
+          <w:sz w:val="24"/>
+          <w:szCs w:val="24"/>
+          <w:lang w:val="en-US"/>
+        </w:rPr>
+      </w:pPr>
+    </w:p>
+    <w:p>
+      <w:pPr>
+        <w:spacing w:after="0" w:line="240" w:lineRule="auto"/>
+        <w:rPr>
+          <w:rFonts w:ascii="Cambria" w:hAnsi="Cambria"/>
+          <w:sz w:val="24"/>
+          <w:szCs w:val="24"/>
+          <w:lang w:val="en-US"/>
+        </w:rPr>
+      </w:pPr>
+      <w:r>
+        <w:rPr>
+          <w:rFonts w:ascii="Cambria" w:hAnsi="Cambria"/>
+          <w:noProof/>
+          <w:sz w:val="24"/>
+          <w:szCs w:val="24"/>
+          <w:lang w:val="en-US"/>
+        </w:rPr>
+        <w:drawing>
+          <wp:inline distT="0" distB="0" distL="0" distR="0">
+            <wp:extent cx="6188710" cy="2752725"/>
+            <wp:effectExtent l="19050" t="0" r="2540" b="0"/>
+            <wp:docPr id="18" name="Picture 25"/>
+            <wp:cNvGraphicFramePr>
+              <a:graphicFrameLocks xmlns:a="http://schemas.openxmlformats.org/drawingml/2006/main" noChangeAspect="1"/>
+            </wp:cNvGraphicFramePr>
+            <a:graphic xmlns:a="http://schemas.openxmlformats.org/drawingml/2006/main">
+              <a:graphicData uri="http://schemas.openxmlformats.org/drawingml/2006/picture">
+                <pic:pic xmlns:pic="http://schemas.openxmlformats.org/drawingml/2006/picture">
+                  <pic:nvPicPr>
+                    <pic:cNvPr id="0" name="Picture 25"/>
+                    <pic:cNvPicPr>
+                      <a:picLocks noChangeAspect="1" noChangeArrowheads="1"/>
+                    </pic:cNvPicPr>
+                  </pic:nvPicPr>
+                  <pic:blipFill>
+                    <a:blip r:embed="rId18"/>
+                    <a:srcRect t="14521" b="6301"/>
+                    <a:stretch>
+                      <a:fillRect/>
+                    </a:stretch>
+                  </pic:blipFill>
+                  <pic:spPr bwMode="auto">
+                    <a:xfrm>
+                      <a:off x="0" y="0"/>
+                      <a:ext cx="6188710" cy="2752725"/>
+                    </a:xfrm>
+                    <a:prstGeom prst="rect">
+                      <a:avLst/>
+                    </a:prstGeom>
+                    <a:noFill/>
+                    <a:ln w="9525">
+                      <a:noFill/>
+                      <a:miter lim="800000"/>
+                      <a:headEnd/>
+                      <a:tailEnd/>
+                    </a:ln>
+                  </pic:spPr>
+                </pic:pic>
+              </a:graphicData>
+            </a:graphic>
+          </wp:inline>
+        </w:drawing>
+      </w:r>
+    </w:p>
+    <w:p>
+      <w:pPr>
+        <w:spacing w:after="0" w:line="240" w:lineRule="auto"/>
+        <w:rPr>
+          <w:rFonts w:ascii="Cambria" w:hAnsi="Cambria"/>
+          <w:sz w:val="24"/>
+          <w:szCs w:val="24"/>
+          <w:lang w:val="en-US"/>
+        </w:rPr>
+      </w:pPr>
+      <w:r>
+        <w:rPr>
+          <w:b/>
+        </w:rPr>
+        <w:lastRenderedPageBreak/>
+        <w:t xml:space="preserve">Created Repository named </w:t>
+      </w:r>
+      <w:r>
+        <w:rPr>
+          <w:b/>
+        </w:rPr>
+        <w:t xml:space="preserve">DevOps_CiCd-Pipeline </w:t>
+      </w:r>
+      <w:r>
+        <w:rPr>
+          <w:b/>
+        </w:rPr>
+        <w:t>and pushed code to it</w:t>
+      </w:r>
+      <w:r>
+        <w:rPr>
+          <w:b/>
+        </w:rPr>
+        <w:t xml:space="preserve"> </w:t>
+      </w:r>
+      <w:r>
+        <w:rPr>
+          <w:b/>
+        </w:rPr>
+        <w:t xml:space="preserve">: </w:t>
+      </w:r>
+    </w:p>
+    <w:p>
+      <w:pPr>
+        <w:spacing w:after="0" w:line="240" w:lineRule="auto"/>
+        <w:rPr>
+          <w:b/>
+        </w:rPr>
+      </w:pPr>
+      <w:r>
+        <w:rPr>
+          <w:b/>
+        </w:rPr>
+        <w:t>Github repository</w:t>
+      </w:r>
+      <w:r>
+        <w:rPr>
+          <w:b/>
+        </w:rPr>
+        <w:t xml:space="preserve"> :</w:t>
+      </w:r>
+    </w:p>
+    <w:p>
+      <w:pPr>
+        <w:spacing w:after="0" w:line="240" w:lineRule="auto"/>
+        <w:rPr>
+          <w:b/>
+        </w:rPr>
+      </w:pPr>
+    </w:p>
+    <w:p>
+      <w:pPr>
+        <w:spacing w:after="0" w:line="240" w:lineRule="auto"/>
+        <w:rPr>
+          <w:rFonts w:ascii="Cambria" w:hAnsi="Cambria"/>
+          <w:sz w:val="24"/>
+          <w:szCs w:val="24"/>
+          <w:lang w:val="en-US"/>
+        </w:rPr>
+      </w:pPr>
+      <w:r>
+        <w:rPr>
+          <w:rFonts w:ascii="Cambria" w:hAnsi="Cambria"/>
+          <w:noProof/>
+          <w:sz w:val="24"/>
+          <w:szCs w:val="24"/>
+          <w:lang w:val="en-US"/>
+        </w:rPr>
+        <w:drawing>
+          <wp:inline distT="0" distB="0" distL="0" distR="0">
+            <wp:extent cx="6188710" cy="2771775"/>
+            <wp:effectExtent l="19050" t="0" r="2540" b="0"/>
+            <wp:docPr id="28" name="Picture 28"/>
+            <wp:cNvGraphicFramePr>
+              <a:graphicFrameLocks xmlns:a="http://schemas.openxmlformats.org/drawingml/2006/main" noChangeAspect="1"/>
+            </wp:cNvGraphicFramePr>
+            <a:graphic xmlns:a="http://schemas.openxmlformats.org/drawingml/2006/main">
+              <a:graphicData uri="http://schemas.openxmlformats.org/drawingml/2006/picture">
+                <pic:pic xmlns:pic="http://schemas.openxmlformats.org/drawingml/2006/picture">
+                  <pic:nvPicPr>
+                    <pic:cNvPr id="0" name="Picture 28"/>
+                    <pic:cNvPicPr>
+                      <a:picLocks noChangeAspect="1" noChangeArrowheads="1"/>
+                    </pic:cNvPicPr>
+                  </pic:nvPicPr>
+                  <pic:blipFill>
+                    <a:blip r:embed="rId19"/>
+                    <a:srcRect t="14795" b="5479"/>
+                    <a:stretch>
+                      <a:fillRect/>
+                    </a:stretch>
+                  </pic:blipFill>
+                  <pic:spPr bwMode="auto">
+                    <a:xfrm>
+                      <a:off x="0" y="0"/>
+                      <a:ext cx="6188710" cy="2771775"/>
+                    </a:xfrm>
+                    <a:prstGeom prst="rect">
+                      <a:avLst/>
+                    </a:prstGeom>
+                    <a:noFill/>
+                    <a:ln w="9525">
+                      <a:noFill/>
+                      <a:miter lim="800000"/>
+                      <a:headEnd/>
+                      <a:tailEnd/>
+                    </a:ln>
+                  </pic:spPr>
+                </pic:pic>
+              </a:graphicData>
+            </a:graphic>
+          </wp:inline>
+        </w:drawing>
+      </w:r>
+    </w:p>
+    <w:p>
+      <w:pPr>
+        <w:spacing w:after="0" w:line="240" w:lineRule="auto"/>
+        <w:rPr>
+          <w:rFonts w:ascii="Cambria" w:hAnsi="Cambria"/>
+          <w:sz w:val="24"/>
+          <w:szCs w:val="24"/>
+          <w:lang w:val="en-US"/>
+        </w:rPr>
+      </w:pPr>
+    </w:p>
+    <w:p>
+      <w:pPr>
+        <w:spacing w:after="0" w:line="240" w:lineRule="auto"/>
+        <w:rPr>
+          <w:rFonts w:ascii="Cambria" w:hAnsi="Cambria"/>
+          <w:sz w:val="24"/>
+          <w:szCs w:val="24"/>
+          <w:lang w:val="en-US"/>
+        </w:rPr>
+      </w:pPr>
+    </w:p>
+    <w:p>
+      <w:pPr>
+        <w:spacing w:after="0" w:line="240" w:lineRule="auto"/>
+        <w:rPr>
+          <w:rFonts w:ascii="Cambria" w:hAnsi="Cambria"/>
+          <w:sz w:val="24"/>
+          <w:szCs w:val="24"/>
+          <w:lang w:val="en-US"/>
+        </w:rPr>
+      </w:pPr>
+    </w:p>
+    <w:p>
+      <w:pPr>
+        <w:spacing w:after="0" w:line="240" w:lineRule="auto"/>
+        <w:rPr>
+          <w:b/>
+        </w:rPr>
+      </w:pPr>
+      <w:r>
+        <w:rPr>
+          <w:b/>
+        </w:rPr>
+        <w:t>Deployed the website on github pages:</w:t>
+      </w:r>
+    </w:p>
+    <w:p>
+      <w:pPr>
+        <w:spacing w:after="0" w:line="240" w:lineRule="auto"/>
+        <w:rPr>
+          <w:b/>
+        </w:rPr>
+      </w:pPr>
+    </w:p>
+    <w:p>
+      <w:pPr>
+        <w:spacing w:after="0" w:line="240" w:lineRule="auto"/>
+        <w:rPr>
+          <w:b/>
+        </w:rPr>
+      </w:pPr>
+    </w:p>
+    <w:p>
+      <w:pPr>
+        <w:spacing w:after="0" w:line="240" w:lineRule="auto"/>
+        <w:rPr>
+          <w:b/>
+        </w:rPr>
+      </w:pPr>
+    </w:p>
+    <w:p>
+      <w:pPr>
+        <w:spacing w:after="0" w:line="240" w:lineRule="auto"/>
+        <w:rPr>
+          <w:b/>
+        </w:rPr>
+      </w:pPr>
+    </w:p>
+    <w:p>
+      <w:pPr>
+        <w:spacing w:after="0" w:line="240" w:lineRule="auto"/>
+        <w:rPr>
+          <w:b/>
+        </w:rPr>
+      </w:pPr>
+    </w:p>
+    <w:p>
+      <w:pPr>
+        <w:spacing w:after="0" w:line="240" w:lineRule="auto"/>
+        <w:rPr>
+          <w:b/>
+        </w:rPr>
+      </w:pPr>
+    </w:p>
+    <w:p>
+      <w:pPr>
+        <w:spacing w:after="0" w:line="240" w:lineRule="auto"/>
+        <w:rPr>
+          <w:b/>
+        </w:rPr>
+      </w:pPr>
+    </w:p>
+    <w:p>
+      <w:pPr>
+        <w:spacing w:after="0" w:line="240" w:lineRule="auto"/>
+        <w:rPr>
+          <w:b/>
+        </w:rPr>
+      </w:pPr>
+    </w:p>
+    <w:p>
+      <w:pPr>
+        <w:spacing w:after="0" w:line="240" w:lineRule="auto"/>
+        <w:rPr>
+          <w:b/>
+        </w:rPr>
+      </w:pPr>
+    </w:p>
+    <w:p>
+      <w:pPr>
+        <w:spacing w:after="0" w:line="240" w:lineRule="auto"/>
+        <w:rPr>
+          <w:b/>
+        </w:rPr>
+      </w:pPr>
+    </w:p>
+    <w:p>
+      <w:pPr>
+        <w:spacing w:after="0" w:line="240" w:lineRule="auto"/>
+        <w:rPr>
+          <w:b/>
+        </w:rPr>
+      </w:pPr>
+    </w:p>
+    <w:p>
+      <w:pPr>
+        <w:spacing w:after="0" w:line="240" w:lineRule="auto"/>
+        <w:rPr>
+          <w:b/>
+        </w:rPr>
+      </w:pPr>
+    </w:p>
+    <w:p>
+      <w:pPr>
+        <w:spacing w:after="0" w:line="240" w:lineRule="auto"/>
+        <w:rPr>
+          <w:b/>
+        </w:rPr>
+      </w:pPr>
+    </w:p>
+    <w:p>
+      <w:pPr>
+        <w:spacing w:after="0" w:line="240" w:lineRule="auto"/>
+        <w:rPr>
+          <w:b/>
+        </w:rPr>
+      </w:pPr>
+    </w:p>
+    <w:p>
+      <w:pPr>
+        <w:spacing w:after="0" w:line="240" w:lineRule="auto"/>
+        <w:rPr>
+          <w:b/>
+        </w:rPr>
+      </w:pPr>
+    </w:p>
+    <w:p>
+      <w:pPr>
+        <w:spacing w:after="0" w:line="240" w:lineRule="auto"/>
+        <w:rPr>
+          <w:b/>
+        </w:rPr>
+      </w:pPr>
+    </w:p>
+    <w:p>
+      <w:pPr>
+        <w:spacing w:after="0" w:line="240" w:lineRule="auto"/>
+        <w:rPr>
+          <w:b/>
+        </w:rPr>
+      </w:pPr>
+    </w:p>
+    <w:p>
+      <w:pPr>
+        <w:spacing w:after="0" w:line="240" w:lineRule="auto"/>
+        <w:rPr>
+          <w:b/>
+        </w:rPr>
+      </w:pPr>
+    </w:p>
+    <w:p>
+      <w:pPr>
+        <w:spacing w:after="0" w:line="240" w:lineRule="auto"/>
+        <w:rPr>
+          <w:b/>
+        </w:rPr>
+      </w:pPr>
+    </w:p>
+    <w:p>
+      <w:pPr>
+        <w:spacing w:after="0" w:line="240" w:lineRule="auto"/>
+        <w:rPr>
+          <w:b/>
+        </w:rPr>
+      </w:pPr>
+    </w:p>
+    <w:p>
+      <w:pPr>
+        <w:spacing w:after="0" w:line="240" w:lineRule="auto"/>
+        <w:rPr>
+          <w:b/>
+        </w:rPr>
+      </w:pPr>
+    </w:p>
+    <w:p>
+      <w:pPr>
+        <w:spacing w:after="0" w:line="240" w:lineRule="auto"/>
+        <w:rPr>
+          <w:b/>
+        </w:rPr>
+      </w:pPr>
+    </w:p>
+    <w:p>
+      <w:pPr>
+        <w:spacing w:after="0" w:line="240" w:lineRule="auto"/>
+        <w:rPr>
+          <w:b/>
+        </w:rPr>
+      </w:pPr>
+    </w:p>
+    <w:p>
+      <w:pPr>
+        <w:spacing w:after="0" w:line="240" w:lineRule="auto"/>
+        <w:rPr>
+          <w:b/>
+        </w:rPr>
+      </w:pPr>
+    </w:p>
+    <w:p>
+      <w:pPr>
+        <w:spacing w:after="0" w:line="240" w:lineRule="auto"/>
+        <w:rPr>
+          <w:b/>
+        </w:rPr>
+      </w:pPr>
+    </w:p>
+    <w:p>
+      <w:pPr>
+        <w:spacing w:after="0" w:line="240" w:lineRule="auto"/>
+        <w:rPr>
+          <w:b/>
+        </w:rPr>
+      </w:pPr>
+    </w:p>
+    <w:p>
+      <w:pPr>
+        <w:spacing w:after="0" w:line="240" w:lineRule="auto"/>
+        <w:rPr>
+          <w:b/>
+        </w:rPr>
+      </w:pPr>
+    </w:p>
+    <w:p>
+      <w:pPr>
+        <w:spacing w:after="0" w:line="240" w:lineRule="auto"/>
+        <w:rPr>
+          <w:b/>
+        </w:rPr>
+      </w:pPr>
+    </w:p>
+    <w:p>
+      <w:pPr>
+        <w:spacing w:after="0" w:line="240" w:lineRule="auto"/>
+      </w:pPr>
+    </w:p>
+    <w:p>
+      <w:pPr>
+        <w:spacing w:after="0" w:line="240" w:lineRule="auto"/>
+        <w:rPr>
+          <w:b/>
+        </w:rPr>
+      </w:pPr>
+      <w:r>
+        <w:rPr>
+          <w:b/>
+        </w:rPr>
+        <w:t>Deployed website:</w:t>
+      </w:r>
+    </w:p>
+    <w:p>
+      <w:pPr>
+        <w:spacing w:after="0" w:line="240" w:lineRule="auto"/>
+        <w:rPr>
+          <w:b/>
+        </w:rPr>
+      </w:pPr>
+    </w:p>
+    <w:p>
+      <w:pPr>
+        <w:spacing w:after="0" w:line="240" w:lineRule="auto"/>
+        <w:rPr>
+          <w:b/>
+        </w:rPr>
+      </w:pPr>
+    </w:p>
+    <w:p>
+      <w:pPr>
+        <w:spacing w:after="0" w:line="240" w:lineRule="auto"/>
+      </w:pPr>
+      <w:r>
+        <w:drawing>
+          <wp:inline distT="0" distB="0" distL="0" distR="0">
+            <wp:extent cx="6188710" cy="3276600"/>
+            <wp:effectExtent l="19050" t="0" r="2540" b="0"/>
+            <wp:docPr id="20" name="Picture 19"/>
+            <wp:cNvGraphicFramePr>
+              <a:graphicFrameLocks xmlns:a="http://schemas.openxmlformats.org/drawingml/2006/main" noChangeAspect="1"/>
+            </wp:cNvGraphicFramePr>
+            <a:graphic xmlns:a="http://schemas.openxmlformats.org/drawingml/2006/main">
+              <a:graphicData uri="http://schemas.openxmlformats.org/drawingml/2006/picture">
+                <pic:pic xmlns:pic="http://schemas.openxmlformats.org/drawingml/2006/picture">
+                  <pic:nvPicPr>
+                    <pic:cNvPr id="0" name="Picture 19"/>
+                    <pic:cNvPicPr>
+                      <a:picLocks noChangeAspect="1" noChangeArrowheads="1"/>
+                    </pic:cNvPicPr>
+                  </pic:nvPicPr>
+                  <pic:blipFill>
+                    <a:blip r:embed="rId16"/>
+                    <a:srcRect b="5753"/>
+                    <a:stretch>
+                      <a:fillRect/>
+                    </a:stretch>
+                  </pic:blipFill>
+                  <pic:spPr bwMode="auto">
+                    <a:xfrm>
+                      <a:off x="0" y="0"/>
+                      <a:ext cx="6188710" cy="3276600"/>
+                    </a:xfrm>
+                    <a:prstGeom prst="rect">
+                      <a:avLst/>
+                    </a:prstGeom>
+                    <a:noFill/>
+                    <a:ln w="9525">
+                      <a:noFill/>
+                      <a:miter lim="800000"/>
+                      <a:headEnd/>
+                      <a:tailEnd/>
+                    </a:ln>
+                  </pic:spPr>
+                </pic:pic>
+              </a:graphicData>
+            </a:graphic>
+          </wp:inline>
+        </w:drawing>
+      </w:r>
     </w:p>
     <w:p>
       <w:pPr>
@@ -1280,7 +2982,6 @@
           <w:szCs w:val="28"/>
           <w:lang w:val="en-US"/>
         </w:rPr>
-        <w:lastRenderedPageBreak/>
         <w:t>PIPELINE CREATION</w:t>
       </w:r>
     </w:p>
@@ -1350,9 +3051,10 @@
           <w:noProof/>
           <w:sz w:val="26"/>
           <w:szCs w:val="26"/>
+          <w:lang w:val="en-US"/>
         </w:rPr>
         <w:drawing>
-          <wp:inline distT="0" distB="0" distL="0" distR="0" wp14:anchorId="7CAD0F2D" wp14:editId="43888618">
+          <wp:inline distT="0" distB="0" distL="0" distR="0">
             <wp:extent cx="6188710" cy="3319780"/>
             <wp:effectExtent l="0" t="0" r="2540" b="0"/>
             <wp:docPr id="6" name="Picture 6"/>
@@ -1367,7 +3069,7 @@
                     <pic:cNvPicPr/>
                   </pic:nvPicPr>
                   <pic:blipFill>
-                    <a:blip r:embed="rId10"/>
+                    <a:blip r:embed="rId20" cstate="print"/>
                     <a:stretch>
                       <a:fillRect/>
                     </a:stretch>
@@ -1422,6 +3124,7 @@
           <w:szCs w:val="26"/>
           <w:lang w:val="en-US"/>
         </w:rPr>
+        <w:lastRenderedPageBreak/>
         <w:t>Project Created</w:t>
       </w:r>
     </w:p>
@@ -1454,9 +3157,10 @@
           <w:noProof/>
           <w:sz w:val="26"/>
           <w:szCs w:val="26"/>
+          <w:lang w:val="en-US"/>
         </w:rPr>
         <w:drawing>
-          <wp:inline distT="0" distB="0" distL="0" distR="0" wp14:anchorId="1062CD5F" wp14:editId="01DE1AB9">
+          <wp:inline distT="0" distB="0" distL="0" distR="0">
             <wp:extent cx="6188710" cy="3319780"/>
             <wp:effectExtent l="0" t="0" r="2540" b="0"/>
             <wp:docPr id="7" name="Picture 7"/>
@@ -1471,7 +3175,7 @@
                     <pic:cNvPicPr/>
                   </pic:nvPicPr>
                   <pic:blipFill>
-                    <a:blip r:embed="rId11"/>
+                    <a:blip r:embed="rId21" cstate="print"/>
                     <a:stretch>
                       <a:fillRect/>
                     </a:stretch>
@@ -1562,7 +3266,6 @@
           <w:szCs w:val="26"/>
           <w:lang w:val="en-US"/>
         </w:rPr>
-        <w:lastRenderedPageBreak/>
         <w:t>Adding a pipeline in the project</w:t>
       </w:r>
     </w:p>
@@ -1593,9 +3296,10 @@
       <w:r>
         <w:rPr>
           <w:noProof/>
+          <w:lang w:val="en-US"/>
         </w:rPr>
         <w:drawing>
-          <wp:inline distT="0" distB="0" distL="0" distR="0" wp14:anchorId="329CB378" wp14:editId="22F51799">
+          <wp:inline distT="0" distB="0" distL="0" distR="0">
             <wp:extent cx="6188710" cy="3319780"/>
             <wp:effectExtent l="0" t="0" r="2540" b="0"/>
             <wp:docPr id="21" name="Picture 21"/>
@@ -1610,7 +3314,7 @@
                     <pic:cNvPicPr/>
                   </pic:nvPicPr>
                   <pic:blipFill>
-                    <a:blip r:embed="rId12"/>
+                    <a:blip r:embed="rId22" cstate="print"/>
                     <a:stretch>
                       <a:fillRect/>
                     </a:stretch>
@@ -1688,6 +3392,7 @@
           <w:u w:val="single"/>
           <w:lang w:val="en-US"/>
         </w:rPr>
+        <w:lastRenderedPageBreak/>
         <w:t>PRIMARY ACTION 1: PHP</w:t>
       </w:r>
       <w:r>
@@ -1767,9 +3472,10 @@
       <w:r>
         <w:rPr>
           <w:noProof/>
+          <w:lang w:val="en-US"/>
         </w:rPr>
         <w:drawing>
-          <wp:inline distT="0" distB="0" distL="0" distR="0" wp14:anchorId="1A6D0B7C" wp14:editId="0517767E">
+          <wp:inline distT="0" distB="0" distL="0" distR="0">
             <wp:extent cx="6188710" cy="3319780"/>
             <wp:effectExtent l="0" t="0" r="2540" b="0"/>
             <wp:docPr id="11" name="Picture 11"/>
@@ -1784,7 +3490,7 @@
                     <pic:cNvPicPr/>
                   </pic:nvPicPr>
                   <pic:blipFill>
-                    <a:blip r:embed="rId13"/>
+                    <a:blip r:embed="rId23" cstate="print"/>
                     <a:stretch>
                       <a:fillRect/>
                     </a:stretch>
@@ -1851,7 +3557,6 @@
           <w:szCs w:val="26"/>
           <w:lang w:val="en-US"/>
         </w:rPr>
-        <w:lastRenderedPageBreak/>
         <w:t xml:space="preserve">Adding the </w:t>
       </w:r>
       <w:r>
@@ -1899,9 +3604,10 @@
       <w:r>
         <w:rPr>
           <w:noProof/>
+          <w:lang w:val="en-US"/>
         </w:rPr>
         <w:drawing>
-          <wp:inline distT="0" distB="0" distL="0" distR="0" wp14:anchorId="3A988212" wp14:editId="3E8E644A">
+          <wp:inline distT="0" distB="0" distL="0" distR="0">
             <wp:extent cx="6188710" cy="3319780"/>
             <wp:effectExtent l="0" t="0" r="2540" b="0"/>
             <wp:docPr id="12" name="Picture 12"/>
@@ -1916,7 +3622,7 @@
                     <pic:cNvPicPr/>
                   </pic:nvPicPr>
                   <pic:blipFill>
-                    <a:blip r:embed="rId14"/>
+                    <a:blip r:embed="rId24"/>
                     <a:stretch>
                       <a:fillRect/>
                     </a:stretch>
@@ -2003,6 +3709,7 @@
           <w:u w:val="single"/>
           <w:lang w:val="en-US"/>
         </w:rPr>
+        <w:lastRenderedPageBreak/>
         <w:t xml:space="preserve">PRIMARY ACTION </w:t>
       </w:r>
       <w:r>
@@ -2190,10 +3897,10 @@
       <w:r>
         <w:rPr>
           <w:noProof/>
-        </w:rPr>
-        <w:lastRenderedPageBreak/>
+          <w:lang w:val="en-US"/>
+        </w:rPr>
         <w:drawing>
-          <wp:inline distT="0" distB="0" distL="0" distR="0" wp14:anchorId="3FF79F35" wp14:editId="19A395F7">
+          <wp:inline distT="0" distB="0" distL="0" distR="0">
             <wp:extent cx="6188710" cy="3319780"/>
             <wp:effectExtent l="0" t="0" r="2540" b="0"/>
             <wp:docPr id="13" name="Picture 13"/>
@@ -2208,7 +3915,7 @@
                     <pic:cNvPicPr/>
                   </pic:nvPicPr>
                   <pic:blipFill>
-                    <a:blip r:embed="rId15"/>
+                    <a:blip r:embed="rId25"/>
                     <a:stretch>
                       <a:fillRect/>
                     </a:stretch>
@@ -2291,9 +3998,10 @@
       <w:r>
         <w:rPr>
           <w:noProof/>
+          <w:lang w:val="en-US"/>
         </w:rPr>
         <w:drawing>
-          <wp:inline distT="0" distB="0" distL="0" distR="0" wp14:anchorId="33BCD2D0" wp14:editId="6DF0443C">
+          <wp:inline distT="0" distB="0" distL="0" distR="0">
             <wp:extent cx="6188710" cy="3319780"/>
             <wp:effectExtent l="0" t="0" r="2540" b="0"/>
             <wp:docPr id="15" name="Picture 15"/>
@@ -2308,7 +4016,7 @@
                     <pic:cNvPicPr/>
                   </pic:nvPicPr>
                   <pic:blipFill>
-                    <a:blip r:embed="rId16"/>
+                    <a:blip r:embed="rId26" cstate="print"/>
                     <a:stretch>
                       <a:fillRect/>
                     </a:stretch>
@@ -2391,10 +4099,10 @@
       <w:r>
         <w:rPr>
           <w:noProof/>
-        </w:rPr>
-        <w:lastRenderedPageBreak/>
+          <w:lang w:val="en-US"/>
+        </w:rPr>
         <w:drawing>
-          <wp:inline distT="0" distB="0" distL="0" distR="0" wp14:anchorId="3576A75C" wp14:editId="23FF4E1D">
+          <wp:inline distT="0" distB="0" distL="0" distR="0">
             <wp:extent cx="6188710" cy="3319780"/>
             <wp:effectExtent l="0" t="0" r="2540" b="0"/>
             <wp:docPr id="22" name="Picture 22"/>
@@ -2409,7 +4117,7 @@
                     <pic:cNvPicPr/>
                   </pic:nvPicPr>
                   <pic:blipFill>
-                    <a:blip r:embed="rId17"/>
+                    <a:blip r:embed="rId27" cstate="print"/>
                     <a:stretch>
                       <a:fillRect/>
                     </a:stretch>
@@ -2530,9 +4238,10 @@
       <w:r>
         <w:rPr>
           <w:noProof/>
+          <w:lang w:val="en-US"/>
         </w:rPr>
         <w:drawing>
-          <wp:inline distT="0" distB="0" distL="0" distR="0" wp14:anchorId="14647246" wp14:editId="6C80A2B2">
+          <wp:inline distT="0" distB="0" distL="0" distR="0">
             <wp:extent cx="6188710" cy="3319780"/>
             <wp:effectExtent l="0" t="0" r="2540" b="0"/>
             <wp:docPr id="23" name="Picture 23"/>
@@ -2547,7 +4256,7 @@
                     <pic:cNvPicPr/>
                   </pic:nvPicPr>
                   <pic:blipFill>
-                    <a:blip r:embed="rId18"/>
+                    <a:blip r:embed="rId28" cstate="print"/>
                     <a:stretch>
                       <a:fillRect/>
                     </a:stretch>
@@ -2581,10 +4290,11 @@
       <w:r>
         <w:rPr>
           <w:noProof/>
+          <w:lang w:val="en-US"/>
         </w:rPr>
         <w:lastRenderedPageBreak/>
         <w:drawing>
-          <wp:inline distT="0" distB="0" distL="0" distR="0" wp14:anchorId="1DEE7A81" wp14:editId="60DE79CF">
+          <wp:inline distT="0" distB="0" distL="0" distR="0">
             <wp:extent cx="6188710" cy="3319780"/>
             <wp:effectExtent l="0" t="0" r="2540" b="0"/>
             <wp:docPr id="24" name="Picture 24"/>
@@ -2599,7 +4309,7 @@
                     <pic:cNvPicPr/>
                   </pic:nvPicPr>
                   <pic:blipFill>
-                    <a:blip r:embed="rId19"/>
+                    <a:blip r:embed="rId29" cstate="print"/>
                     <a:stretch>
                       <a:fillRect/>
                     </a:stretch>
@@ -2633,9 +4343,10 @@
       <w:r>
         <w:rPr>
           <w:noProof/>
+          <w:lang w:val="en-US"/>
         </w:rPr>
         <w:drawing>
-          <wp:inline distT="0" distB="0" distL="0" distR="0" wp14:anchorId="51F3D6F6" wp14:editId="128A7044">
+          <wp:inline distT="0" distB="0" distL="0" distR="0">
             <wp:extent cx="6188710" cy="3319780"/>
             <wp:effectExtent l="0" t="0" r="2540" b="0"/>
             <wp:docPr id="25" name="Picture 25"/>
@@ -2650,7 +4361,7 @@
                     <pic:cNvPicPr/>
                   </pic:nvPicPr>
                   <pic:blipFill>
-                    <a:blip r:embed="rId20"/>
+                    <a:blip r:embed="rId30" cstate="print"/>
                     <a:stretch>
                       <a:fillRect/>
                     </a:stretch>
@@ -2884,36 +4595,7 @@
           <w:szCs w:val="26"/>
           <w:lang w:val="en-US"/>
         </w:rPr>
-        <w:t xml:space="preserve"> </w:t>
-      </w:r>
-      <w:r>
-        <w:rPr>
-          <w:rFonts w:ascii="Cambria" w:hAnsi="Cambria"/>
-          <w:sz w:val="26"/>
-          <w:szCs w:val="26"/>
-          <w:lang w:val="en-US"/>
-        </w:rPr>
-        <w:t xml:space="preserve">and have used git and </w:t>
-      </w:r>
-      <w:proofErr w:type="spellStart"/>
-      <w:r>
-        <w:rPr>
-          <w:rFonts w:ascii="Cambria" w:hAnsi="Cambria"/>
-          <w:sz w:val="26"/>
-          <w:szCs w:val="26"/>
-          <w:lang w:val="en-US"/>
-        </w:rPr>
-        <w:t>github</w:t>
-      </w:r>
-      <w:proofErr w:type="spellEnd"/>
-      <w:r>
-        <w:rPr>
-          <w:rFonts w:ascii="Cambria" w:hAnsi="Cambria"/>
-          <w:sz w:val="26"/>
-          <w:szCs w:val="26"/>
-          <w:lang w:val="en-US"/>
-        </w:rPr>
-        <w:t xml:space="preserve"> for source code management and version control, </w:t>
+        <w:t xml:space="preserve">and have used git and github for source code management and version control, </w:t>
       </w:r>
       <w:r>
         <w:rPr>
@@ -2931,27 +4613,7 @@
           <w:szCs w:val="26"/>
           <w:lang w:val="en-US"/>
         </w:rPr>
-        <w:t xml:space="preserve"> for testing of the application and </w:t>
-      </w:r>
-      <w:proofErr w:type="spellStart"/>
-      <w:r>
-        <w:rPr>
-          <w:rFonts w:ascii="Cambria" w:hAnsi="Cambria"/>
-          <w:sz w:val="26"/>
-          <w:szCs w:val="26"/>
-          <w:lang w:val="en-US"/>
-        </w:rPr>
-        <w:t>Github</w:t>
-      </w:r>
-      <w:proofErr w:type="spellEnd"/>
-      <w:r>
-        <w:rPr>
-          <w:rFonts w:ascii="Cambria" w:hAnsi="Cambria"/>
-          <w:sz w:val="26"/>
-          <w:szCs w:val="26"/>
-          <w:lang w:val="en-US"/>
-        </w:rPr>
-        <w:t xml:space="preserve"> Pages for </w:t>
+        <w:t xml:space="preserve"> for testing of the application and Github Pages for </w:t>
       </w:r>
     </w:p>
     <w:p>
@@ -2973,65 +4635,7 @@
           <w:lang w:val="en-US"/>
         </w:rPr>
         <w:lastRenderedPageBreak/>
-        <w:t xml:space="preserve">deployment of the website. Whenever there is a new commit on </w:t>
-      </w:r>
-      <w:proofErr w:type="spellStart"/>
-      <w:r>
-        <w:rPr>
-          <w:rFonts w:ascii="Cambria" w:hAnsi="Cambria"/>
-          <w:sz w:val="26"/>
-          <w:szCs w:val="26"/>
-          <w:lang w:val="en-US"/>
-        </w:rPr>
-        <w:t>Github</w:t>
-      </w:r>
-      <w:proofErr w:type="spellEnd"/>
-      <w:r>
-        <w:rPr>
-          <w:rFonts w:ascii="Cambria" w:hAnsi="Cambria"/>
-          <w:sz w:val="26"/>
-          <w:szCs w:val="26"/>
-          <w:lang w:val="en-US"/>
-        </w:rPr>
-        <w:t>, this pipeline will fetch the code, install the necessary dependencies, build and test the application again and deploy</w:t>
-      </w:r>
-      <w:r>
-        <w:rPr>
-          <w:rFonts w:ascii="Cambria" w:hAnsi="Cambria"/>
-          <w:sz w:val="26"/>
-          <w:szCs w:val="26"/>
-          <w:lang w:val="en-US"/>
-        </w:rPr>
-        <w:t xml:space="preserve"> </w:t>
-      </w:r>
-      <w:r>
-        <w:rPr>
-          <w:rFonts w:ascii="Cambria" w:hAnsi="Cambria"/>
-          <w:sz w:val="26"/>
-          <w:szCs w:val="26"/>
-          <w:lang w:val="en-US"/>
-        </w:rPr>
-        <w:t xml:space="preserve">the changes on </w:t>
-      </w:r>
-      <w:proofErr w:type="spellStart"/>
-      <w:r>
-        <w:rPr>
-          <w:rFonts w:ascii="Cambria" w:hAnsi="Cambria"/>
-          <w:sz w:val="26"/>
-          <w:szCs w:val="26"/>
-          <w:lang w:val="en-US"/>
-        </w:rPr>
-        <w:t>github</w:t>
-      </w:r>
-      <w:proofErr w:type="spellEnd"/>
-      <w:r>
-        <w:rPr>
-          <w:rFonts w:ascii="Cambria" w:hAnsi="Cambria"/>
-          <w:sz w:val="26"/>
-          <w:szCs w:val="26"/>
-          <w:lang w:val="en-US"/>
-        </w:rPr>
-        <w:t xml:space="preserve"> pages seamlessly</w:t>
+        <w:t>deployment of the website. Whenever there is a new commit on Github, this pipeline will fetch the code, install the necessary dependencies, build and test the application again and deploythe changes on github pages seamlessly</w:t>
       </w:r>
     </w:p>
     <w:sectPr>
@@ -3045,8 +4649,8 @@
 </file>
 
 <file path=word/numbering.xml><?xml version="1.0" encoding="utf-8"?>
-<w:numbering xmlns:wpc="http://schemas.microsoft.com/office/word/2010/wordprocessingCanvas" xmlns:cx="http://schemas.microsoft.com/office/drawing/2014/chartex" xmlns:cx1="http://schemas.microsoft.com/office/drawing/2015/9/8/chartex" xmlns:cx2="http://schemas.microsoft.com/office/drawing/2015/10/21/chartex" xmlns:cx3="http://schemas.microsoft.com/office/drawing/2016/5/9/chartex" xmlns:cx4="http://schemas.microsoft.com/office/drawing/2016/5/10/chartex" xmlns:cx5="http://schemas.microsoft.com/office/drawing/2016/5/11/chartex" xmlns:cx6="http://schemas.microsoft.com/office/drawing/2016/5/12/chartex" xmlns:cx7="http://schemas.microsoft.com/office/drawing/2016/5/13/chartex" xmlns:cx8="http://schemas.microsoft.com/office/drawing/2016/5/14/chartex" xmlns:mc="http://schemas.openxmlformats.org/markup-compatibility/2006" xmlns:aink="http://schemas.microsoft.com/office/drawing/2016/ink" xmlns:am3d="http://schemas.microsoft.com/office/drawing/2017/model3d" xmlns:o="urn:schemas-microsoft-com:office:office" xmlns:r="http://schemas.openxmlformats.org/officeDocument/2006/relationships" xmlns:m="http://schemas.openxmlformats.org/officeDocument/2006/math" xmlns:v="urn:schemas-microsoft-com:vml" xmlns:wp14="http://schemas.microsoft.com/office/word/2010/wordprocessingDrawing" xmlns:wp="http://schemas.openxmlformats.org/drawingml/2006/wordprocessingDrawing" xmlns:w10="urn:schemas-microsoft-com:office:word" xmlns:w="http://schemas.openxmlformats.org/wordprocessingml/2006/main" xmlns:w14="http://schemas.microsoft.com/office/word/2010/wordml" xmlns:w15="http://schemas.microsoft.com/office/word/2012/wordml" xmlns:w16cex="http://schemas.microsoft.com/office/word/2018/wordml/cex" xmlns:w16cid="http://schemas.microsoft.com/office/word/2016/wordml/cid" xmlns:w16="http://schemas.microsoft.com/office/word/2018/wordml" xmlns:w16sdtdh="http://schemas.microsoft.com/office/word/2020/wordml/sdtdatahash" xmlns:w16se="http://schemas.microsoft.com/office/word/2015/wordml/symex" xmlns:wpg="http://schemas.microsoft.com/office/word/2010/wordprocessingGroup" xmlns:wpi="http://schemas.microsoft.com/office/word/2010/wordprocessingInk" xmlns:wne="http://schemas.microsoft.com/office/word/2006/wordml" xmlns:wps="http://schemas.microsoft.com/office/word/2010/wordprocessingShape" mc:Ignorable="w14 w15 w16se w16cid w16 w16cex w16sdtdh wp14">
-  <w:abstractNum w:abstractNumId="0" w15:restartNumberingAfterBreak="0">
+<w:numbering xmlns:ve="http://schemas.openxmlformats.org/markup-compatibility/2006" xmlns:o="urn:schemas-microsoft-com:office:office" xmlns:r="http://schemas.openxmlformats.org/officeDocument/2006/relationships" xmlns:m="http://schemas.openxmlformats.org/officeDocument/2006/math" xmlns:v="urn:schemas-microsoft-com:vml" xmlns:wp="http://schemas.openxmlformats.org/drawingml/2006/wordprocessingDrawing" xmlns:w10="urn:schemas-microsoft-com:office:word" xmlns:w="http://schemas.openxmlformats.org/wordprocessingml/2006/main" xmlns:wne="http://schemas.microsoft.com/office/word/2006/wordml">
+  <w:abstractNum w:abstractNumId="0">
     <w:nsid w:val="03272537"/>
     <w:multiLevelType w:val="hybridMultilevel"/>
     <w:tmpl w:val="B6124952"/>
@@ -3159,7 +4763,7 @@
       </w:rPr>
     </w:lvl>
   </w:abstractNum>
-  <w:abstractNum w:abstractNumId="1" w15:restartNumberingAfterBreak="0">
+  <w:abstractNum w:abstractNumId="1">
     <w:nsid w:val="15FE6C76"/>
     <w:multiLevelType w:val="hybridMultilevel"/>
     <w:tmpl w:val="7E085D04"/>
@@ -3248,7 +4852,7 @@
       </w:pPr>
     </w:lvl>
   </w:abstractNum>
-  <w:abstractNum w:abstractNumId="2" w15:restartNumberingAfterBreak="0">
+  <w:abstractNum w:abstractNumId="2">
     <w:nsid w:val="185A7096"/>
     <w:multiLevelType w:val="hybridMultilevel"/>
     <w:tmpl w:val="25CC6ED4"/>
@@ -3334,7 +4938,7 @@
       </w:pPr>
     </w:lvl>
   </w:abstractNum>
-  <w:abstractNum w:abstractNumId="3" w15:restartNumberingAfterBreak="0">
+  <w:abstractNum w:abstractNumId="3">
     <w:nsid w:val="32DF50F3"/>
     <w:multiLevelType w:val="hybridMultilevel"/>
     <w:tmpl w:val="7E32CD0A"/>
@@ -3447,7 +5051,7 @@
       </w:rPr>
     </w:lvl>
   </w:abstractNum>
-  <w:abstractNum w:abstractNumId="4" w15:restartNumberingAfterBreak="0">
+  <w:abstractNum w:abstractNumId="4">
     <w:nsid w:val="540501AE"/>
     <w:multiLevelType w:val="hybridMultilevel"/>
     <w:tmpl w:val="25CC6ED4"/>
@@ -3533,7 +5137,7 @@
       </w:pPr>
     </w:lvl>
   </w:abstractNum>
-  <w:abstractNum w:abstractNumId="5" w15:restartNumberingAfterBreak="0">
+  <w:abstractNum w:abstractNumId="5">
     <w:nsid w:val="571C1A67"/>
     <w:multiLevelType w:val="hybridMultilevel"/>
     <w:tmpl w:val="3138A27E"/>
@@ -3646,7 +5250,7 @@
       </w:rPr>
     </w:lvl>
   </w:abstractNum>
-  <w:abstractNum w:abstractNumId="6" w15:restartNumberingAfterBreak="0">
+  <w:abstractNum w:abstractNumId="6">
     <w:nsid w:val="5E75081F"/>
     <w:multiLevelType w:val="hybridMultilevel"/>
     <w:tmpl w:val="8A2EAEFE"/>
@@ -3759,7 +5363,7 @@
       </w:rPr>
     </w:lvl>
   </w:abstractNum>
-  <w:abstractNum w:abstractNumId="7" w15:restartNumberingAfterBreak="0">
+  <w:abstractNum w:abstractNumId="7">
     <w:nsid w:val="7C9C3BBD"/>
     <w:multiLevelType w:val="hybridMultilevel"/>
     <w:tmpl w:val="25CC6ED4"/>
@@ -3873,7 +5477,7 @@
 </file>
 
 <file path=word/styles.xml><?xml version="1.0" encoding="utf-8"?>
-<w:styles xmlns:mc="http://schemas.openxmlformats.org/markup-compatibility/2006" xmlns:r="http://schemas.openxmlformats.org/officeDocument/2006/relationships" xmlns:w="http://schemas.openxmlformats.org/wordprocessingml/2006/main" xmlns:w14="http://schemas.microsoft.com/office/word/2010/wordml" xmlns:w15="http://schemas.microsoft.com/office/word/2012/wordml" xmlns:w16cex="http://schemas.microsoft.com/office/word/2018/wordml/cex" xmlns:w16cid="http://schemas.microsoft.com/office/word/2016/wordml/cid" xmlns:w16="http://schemas.microsoft.com/office/word/2018/wordml" xmlns:w16sdtdh="http://schemas.microsoft.com/office/word/2020/wordml/sdtdatahash" xmlns:w16se="http://schemas.microsoft.com/office/word/2015/wordml/symex" mc:Ignorable="w14 w15 w16se w16cid w16 w16cex w16sdtdh">
+<w:styles xmlns:r="http://schemas.openxmlformats.org/officeDocument/2006/relationships" xmlns:w="http://schemas.openxmlformats.org/wordprocessingml/2006/main">
   <w:docDefaults>
     <w:rPrDefault>
       <w:rPr>
@@ -3889,384 +5493,152 @@
       </w:pPr>
     </w:pPrDefault>
   </w:docDefaults>
-  <w:latentStyles w:defLockedState="0" w:defUIPriority="99" w:defSemiHidden="0" w:defUnhideWhenUsed="0" w:defQFormat="0" w:count="376">
-    <w:lsdException w:name="Normal" w:uiPriority="0" w:qFormat="1"/>
-    <w:lsdException w:name="heading 1" w:uiPriority="9" w:qFormat="1"/>
-    <w:lsdException w:name="heading 2" w:semiHidden="1" w:uiPriority="9" w:unhideWhenUsed="1" w:qFormat="1"/>
-    <w:lsdException w:name="heading 3" w:semiHidden="1" w:uiPriority="9" w:unhideWhenUsed="1" w:qFormat="1"/>
-    <w:lsdException w:name="heading 4" w:semiHidden="1" w:uiPriority="9" w:unhideWhenUsed="1" w:qFormat="1"/>
-    <w:lsdException w:name="heading 5" w:semiHidden="1" w:uiPriority="9" w:unhideWhenUsed="1" w:qFormat="1"/>
-    <w:lsdException w:name="heading 6" w:semiHidden="1" w:uiPriority="9" w:unhideWhenUsed="1" w:qFormat="1"/>
-    <w:lsdException w:name="heading 7" w:semiHidden="1" w:uiPriority="9" w:unhideWhenUsed="1" w:qFormat="1"/>
-    <w:lsdException w:name="heading 8" w:semiHidden="1" w:uiPriority="9" w:unhideWhenUsed="1" w:qFormat="1"/>
-    <w:lsdException w:name="heading 9" w:semiHidden="1" w:uiPriority="9" w:unhideWhenUsed="1" w:qFormat="1"/>
-    <w:lsdException w:name="index 1" w:semiHidden="1" w:unhideWhenUsed="1"/>
-    <w:lsdException w:name="index 2" w:semiHidden="1" w:unhideWhenUsed="1"/>
-    <w:lsdException w:name="index 3" w:semiHidden="1" w:unhideWhenUsed="1"/>
-    <w:lsdException w:name="index 4" w:semiHidden="1" w:unhideWhenUsed="1"/>
-    <w:lsdException w:name="index 5" w:semiHidden="1" w:unhideWhenUsed="1"/>
-    <w:lsdException w:name="index 6" w:semiHidden="1" w:unhideWhenUsed="1"/>
-    <w:lsdException w:name="index 7" w:semiHidden="1" w:unhideWhenUsed="1"/>
-    <w:lsdException w:name="index 8" w:semiHidden="1" w:unhideWhenUsed="1"/>
-    <w:lsdException w:name="index 9" w:semiHidden="1" w:unhideWhenUsed="1"/>
-    <w:lsdException w:name="toc 1" w:semiHidden="1" w:uiPriority="39" w:unhideWhenUsed="1"/>
-    <w:lsdException w:name="toc 2" w:semiHidden="1" w:uiPriority="39" w:unhideWhenUsed="1"/>
-    <w:lsdException w:name="toc 3" w:semiHidden="1" w:uiPriority="39" w:unhideWhenUsed="1"/>
-    <w:lsdException w:name="toc 4" w:semiHidden="1" w:uiPriority="39" w:unhideWhenUsed="1"/>
-    <w:lsdException w:name="toc 5" w:semiHidden="1" w:uiPriority="39" w:unhideWhenUsed="1"/>
-    <w:lsdException w:name="toc 6" w:semiHidden="1" w:uiPriority="39" w:unhideWhenUsed="1"/>
-    <w:lsdException w:name="toc 7" w:semiHidden="1" w:uiPriority="39" w:unhideWhenUsed="1"/>
-    <w:lsdException w:name="toc 8" w:semiHidden="1" w:uiPriority="39" w:unhideWhenUsed="1"/>
-    <w:lsdException w:name="toc 9" w:semiHidden="1" w:uiPriority="39" w:unhideWhenUsed="1"/>
-    <w:lsdException w:name="Normal Indent" w:semiHidden="1" w:unhideWhenUsed="1"/>
-    <w:lsdException w:name="footnote text" w:semiHidden="1" w:unhideWhenUsed="1"/>
-    <w:lsdException w:name="annotation text" w:semiHidden="1" w:unhideWhenUsed="1"/>
-    <w:lsdException w:name="header" w:semiHidden="1" w:unhideWhenUsed="1"/>
-    <w:lsdException w:name="footer" w:semiHidden="1" w:unhideWhenUsed="1"/>
-    <w:lsdException w:name="index heading" w:semiHidden="1" w:unhideWhenUsed="1"/>
-    <w:lsdException w:name="caption" w:semiHidden="1" w:uiPriority="35" w:unhideWhenUsed="1" w:qFormat="1"/>
-    <w:lsdException w:name="table of figures" w:semiHidden="1" w:unhideWhenUsed="1"/>
-    <w:lsdException w:name="envelope address" w:semiHidden="1" w:unhideWhenUsed="1"/>
-    <w:lsdException w:name="envelope return" w:semiHidden="1" w:unhideWhenUsed="1"/>
-    <w:lsdException w:name="footnote reference" w:semiHidden="1" w:unhideWhenUsed="1"/>
-    <w:lsdException w:name="annotation reference" w:semiHidden="1" w:unhideWhenUsed="1"/>
-    <w:lsdException w:name="line number" w:semiHidden="1" w:unhideWhenUsed="1"/>
-    <w:lsdException w:name="page number" w:semiHidden="1" w:unhideWhenUsed="1"/>
-    <w:lsdException w:name="endnote reference" w:semiHidden="1" w:unhideWhenUsed="1"/>
-    <w:lsdException w:name="endnote text" w:semiHidden="1" w:unhideWhenUsed="1"/>
-    <w:lsdException w:name="table of authorities" w:semiHidden="1" w:unhideWhenUsed="1"/>
-    <w:lsdException w:name="macro" w:semiHidden="1" w:unhideWhenUsed="1"/>
-    <w:lsdException w:name="toa heading" w:semiHidden="1" w:unhideWhenUsed="1"/>
-    <w:lsdException w:name="List" w:semiHidden="1" w:unhideWhenUsed="1"/>
-    <w:lsdException w:name="List Bullet" w:semiHidden="1" w:unhideWhenUsed="1"/>
-    <w:lsdException w:name="List Number" w:semiHidden="1" w:unhideWhenUsed="1"/>
-    <w:lsdException w:name="List 2" w:semiHidden="1" w:unhideWhenUsed="1"/>
-    <w:lsdException w:name="List 3" w:semiHidden="1" w:unhideWhenUsed="1"/>
-    <w:lsdException w:name="List 4" w:semiHidden="1" w:unhideWhenUsed="1"/>
-    <w:lsdException w:name="List 5" w:semiHidden="1" w:unhideWhenUsed="1"/>
-    <w:lsdException w:name="List Bullet 2" w:semiHidden="1" w:unhideWhenUsed="1"/>
-    <w:lsdException w:name="List Bullet 3" w:semiHidden="1" w:unhideWhenUsed="1"/>
-    <w:lsdException w:name="List Bullet 4" w:semiHidden="1" w:unhideWhenUsed="1"/>
-    <w:lsdException w:name="List Bullet 5" w:semiHidden="1" w:unhideWhenUsed="1"/>
-    <w:lsdException w:name="List Number 2" w:semiHidden="1" w:unhideWhenUsed="1"/>
-    <w:lsdException w:name="List Number 3" w:semiHidden="1" w:unhideWhenUsed="1"/>
-    <w:lsdException w:name="List Number 4" w:semiHidden="1" w:unhideWhenUsed="1"/>
-    <w:lsdException w:name="List Number 5" w:semiHidden="1" w:unhideWhenUsed="1"/>
-    <w:lsdException w:name="Title" w:uiPriority="10" w:qFormat="1"/>
-    <w:lsdException w:name="Closing" w:semiHidden="1" w:unhideWhenUsed="1"/>
-    <w:lsdException w:name="Signature" w:semiHidden="1" w:unhideWhenUsed="1"/>
-    <w:lsdException w:name="Default Paragraph Font" w:semiHidden="1" w:uiPriority="1" w:unhideWhenUsed="1"/>
-    <w:lsdException w:name="Body Text" w:semiHidden="1" w:unhideWhenUsed="1"/>
-    <w:lsdException w:name="Body Text Indent" w:semiHidden="1" w:unhideWhenUsed="1"/>
-    <w:lsdException w:name="List Continue" w:semiHidden="1" w:unhideWhenUsed="1"/>
-    <w:lsdException w:name="List Continue 2" w:semiHidden="1" w:unhideWhenUsed="1"/>
-    <w:lsdException w:name="List Continue 3" w:semiHidden="1" w:unhideWhenUsed="1"/>
-    <w:lsdException w:name="List Continue 4" w:semiHidden="1" w:unhideWhenUsed="1"/>
-    <w:lsdException w:name="List Continue 5" w:semiHidden="1" w:unhideWhenUsed="1"/>
-    <w:lsdException w:name="Message Header" w:semiHidden="1" w:unhideWhenUsed="1"/>
-    <w:lsdException w:name="Subtitle" w:uiPriority="11" w:qFormat="1"/>
-    <w:lsdException w:name="Salutation" w:semiHidden="1" w:unhideWhenUsed="1"/>
-    <w:lsdException w:name="Date" w:semiHidden="1" w:unhideWhenUsed="1"/>
-    <w:lsdException w:name="Body Text First Indent" w:semiHidden="1" w:unhideWhenUsed="1"/>
-    <w:lsdException w:name="Body Text First Indent 2" w:semiHidden="1" w:unhideWhenUsed="1"/>
-    <w:lsdException w:name="Note Heading" w:semiHidden="1" w:unhideWhenUsed="1"/>
-    <w:lsdException w:name="Body Text 2" w:semiHidden="1" w:unhideWhenUsed="1"/>
-    <w:lsdException w:name="Body Text 3" w:semiHidden="1" w:unhideWhenUsed="1"/>
-    <w:lsdException w:name="Body Text Indent 2" w:semiHidden="1" w:unhideWhenUsed="1"/>
-    <w:lsdException w:name="Body Text Indent 3" w:semiHidden="1" w:unhideWhenUsed="1"/>
-    <w:lsdException w:name="Block Text" w:semiHidden="1" w:unhideWhenUsed="1"/>
-    <w:lsdException w:name="Hyperlink" w:semiHidden="1" w:unhideWhenUsed="1"/>
-    <w:lsdException w:name="FollowedHyperlink" w:semiHidden="1" w:unhideWhenUsed="1"/>
-    <w:lsdException w:name="Strong" w:uiPriority="22" w:qFormat="1"/>
-    <w:lsdException w:name="Emphasis" w:uiPriority="20" w:qFormat="1"/>
-    <w:lsdException w:name="Document Map" w:semiHidden="1" w:unhideWhenUsed="1"/>
-    <w:lsdException w:name="Plain Text" w:semiHidden="1" w:unhideWhenUsed="1"/>
-    <w:lsdException w:name="E-mail Signature" w:semiHidden="1" w:unhideWhenUsed="1"/>
-    <w:lsdException w:name="HTML Top of Form" w:semiHidden="1" w:unhideWhenUsed="1"/>
-    <w:lsdException w:name="HTML Bottom of Form" w:semiHidden="1" w:unhideWhenUsed="1"/>
-    <w:lsdException w:name="Normal (Web)" w:semiHidden="1" w:unhideWhenUsed="1"/>
-    <w:lsdException w:name="HTML Acronym" w:semiHidden="1" w:unhideWhenUsed="1"/>
-    <w:lsdException w:name="HTML Address" w:semiHidden="1" w:unhideWhenUsed="1"/>
-    <w:lsdException w:name="HTML Cite" w:semiHidden="1" w:unhideWhenUsed="1"/>
-    <w:lsdException w:name="HTML Code" w:semiHidden="1" w:unhideWhenUsed="1"/>
-    <w:lsdException w:name="HTML Definition" w:semiHidden="1" w:unhideWhenUsed="1"/>
-    <w:lsdException w:name="HTML Keyboard" w:semiHidden="1" w:unhideWhenUsed="1"/>
-    <w:lsdException w:name="HTML Preformatted" w:semiHidden="1" w:unhideWhenUsed="1"/>
-    <w:lsdException w:name="HTML Sample" w:semiHidden="1" w:unhideWhenUsed="1"/>
-    <w:lsdException w:name="HTML Typewriter" w:semiHidden="1" w:unhideWhenUsed="1"/>
-    <w:lsdException w:name="HTML Variable" w:semiHidden="1" w:unhideWhenUsed="1"/>
-    <w:lsdException w:name="annotation subject" w:semiHidden="1" w:unhideWhenUsed="1"/>
-    <w:lsdException w:name="No List" w:semiHidden="1" w:unhideWhenUsed="1"/>
-    <w:lsdException w:name="Outline List 1" w:semiHidden="1" w:unhideWhenUsed="1"/>
-    <w:lsdException w:name="Outline List 2" w:semiHidden="1" w:unhideWhenUsed="1"/>
-    <w:lsdException w:name="Outline List 3" w:semiHidden="1" w:unhideWhenUsed="1"/>
-    <w:lsdException w:name="Table Simple 1" w:semiHidden="1" w:unhideWhenUsed="1"/>
-    <w:lsdException w:name="Table Simple 2" w:semiHidden="1" w:unhideWhenUsed="1"/>
-    <w:lsdException w:name="Table Simple 3" w:semiHidden="1" w:unhideWhenUsed="1"/>
-    <w:lsdException w:name="Table Classic 1" w:semiHidden="1" w:unhideWhenUsed="1"/>
-    <w:lsdException w:name="Table Classic 2" w:semiHidden="1" w:unhideWhenUsed="1"/>
-    <w:lsdException w:name="Table Classic 3" w:semiHidden="1" w:unhideWhenUsed="1"/>
-    <w:lsdException w:name="Table Classic 4" w:semiHidden="1" w:unhideWhenUsed="1"/>
-    <w:lsdException w:name="Table Colorful 1" w:semiHidden="1" w:unhideWhenUsed="1"/>
-    <w:lsdException w:name="Table Colorful 2" w:semiHidden="1" w:unhideWhenUsed="1"/>
-    <w:lsdException w:name="Table Colorful 3" w:semiHidden="1" w:unhideWhenUsed="1"/>
-    <w:lsdException w:name="Table Columns 1" w:semiHidden="1" w:unhideWhenUsed="1"/>
-    <w:lsdException w:name="Table Columns 2" w:semiHidden="1" w:unhideWhenUsed="1"/>
-    <w:lsdException w:name="Table Columns 3" w:semiHidden="1" w:unhideWhenUsed="1"/>
-    <w:lsdException w:name="Table Columns 4" w:semiHidden="1" w:unhideWhenUsed="1"/>
-    <w:lsdException w:name="Table Columns 5" w:semiHidden="1" w:unhideWhenUsed="1"/>
-    <w:lsdException w:name="Table Grid 1" w:semiHidden="1" w:unhideWhenUsed="1"/>
-    <w:lsdException w:name="Table Grid 2" w:semiHidden="1" w:unhideWhenUsed="1"/>
-    <w:lsdException w:name="Table Grid 3" w:semiHidden="1" w:unhideWhenUsed="1"/>
-    <w:lsdException w:name="Table Grid 4" w:semiHidden="1" w:unhideWhenUsed="1"/>
-    <w:lsdException w:name="Table Grid 5" w:semiHidden="1" w:unhideWhenUsed="1"/>
-    <w:lsdException w:name="Table Grid 6" w:semiHidden="1" w:unhideWhenUsed="1"/>
-    <w:lsdException w:name="Table Grid 7" w:semiHidden="1" w:unhideWhenUsed="1"/>
-    <w:lsdException w:name="Table Grid 8" w:semiHidden="1" w:unhideWhenUsed="1"/>
-    <w:lsdException w:name="Table List 1" w:semiHidden="1" w:unhideWhenUsed="1"/>
-    <w:lsdException w:name="Table List 2" w:semiHidden="1" w:unhideWhenUsed="1"/>
-    <w:lsdException w:name="Table List 3" w:semiHidden="1" w:unhideWhenUsed="1"/>
-    <w:lsdException w:name="Table List 4" w:semiHidden="1" w:unhideWhenUsed="1"/>
-    <w:lsdException w:name="Table List 5" w:semiHidden="1" w:unhideWhenUsed="1"/>
-    <w:lsdException w:name="Table List 6" w:semiHidden="1" w:unhideWhenUsed="1"/>
-    <w:lsdException w:name="Table List 7" w:semiHidden="1" w:unhideWhenUsed="1"/>
-    <w:lsdException w:name="Table List 8" w:semiHidden="1" w:unhideWhenUsed="1"/>
-    <w:lsdException w:name="Table 3D effects 1" w:semiHidden="1" w:unhideWhenUsed="1"/>
-    <w:lsdException w:name="Table 3D effects 2" w:semiHidden="1" w:unhideWhenUsed="1"/>
-    <w:lsdException w:name="Table 3D effects 3" w:semiHidden="1" w:unhideWhenUsed="1"/>
-    <w:lsdException w:name="Table Contemporary" w:semiHidden="1" w:unhideWhenUsed="1"/>
-    <w:lsdException w:name="Table Elegant" w:semiHidden="1" w:unhideWhenUsed="1"/>
-    <w:lsdException w:name="Table Professional" w:semiHidden="1" w:unhideWhenUsed="1"/>
-    <w:lsdException w:name="Table Subtle 1" w:semiHidden="1" w:unhideWhenUsed="1"/>
-    <w:lsdException w:name="Table Subtle 2" w:semiHidden="1" w:unhideWhenUsed="1"/>
-    <w:lsdException w:name="Table Web 1" w:semiHidden="1" w:unhideWhenUsed="1"/>
-    <w:lsdException w:name="Table Web 2" w:semiHidden="1" w:unhideWhenUsed="1"/>
-    <w:lsdException w:name="Balloon Text" w:semiHidden="1" w:unhideWhenUsed="1"/>
-    <w:lsdException w:name="Table Grid" w:uiPriority="39"/>
-    <w:lsdException w:name="Placeholder Text" w:semiHidden="1"/>
-    <w:lsdException w:name="No Spacing" w:uiPriority="1" w:qFormat="1"/>
-    <w:lsdException w:name="Light Shading" w:uiPriority="60"/>
-    <w:lsdException w:name="Light List" w:uiPriority="61"/>
-    <w:lsdException w:name="Light Grid" w:uiPriority="62"/>
-    <w:lsdException w:name="Medium Shading 1" w:uiPriority="63"/>
-    <w:lsdException w:name="Medium Shading 2" w:uiPriority="64"/>
-    <w:lsdException w:name="Medium List 1" w:uiPriority="65"/>
-    <w:lsdException w:name="Medium List 2" w:uiPriority="66"/>
-    <w:lsdException w:name="Medium Grid 1" w:uiPriority="67"/>
-    <w:lsdException w:name="Medium Grid 2" w:uiPriority="68"/>
-    <w:lsdException w:name="Medium Grid 3" w:uiPriority="69"/>
-    <w:lsdException w:name="Dark List" w:uiPriority="70"/>
-    <w:lsdException w:name="Colorful Shading" w:uiPriority="71"/>
-    <w:lsdException w:name="Colorful List" w:uiPriority="72"/>
-    <w:lsdException w:name="Colorful Grid" w:uiPriority="73"/>
-    <w:lsdException w:name="Light Shading Accent 1" w:uiPriority="60"/>
-    <w:lsdException w:name="Light List Accent 1" w:uiPriority="61"/>
-    <w:lsdException w:name="Light Grid Accent 1" w:uiPriority="62"/>
-    <w:lsdException w:name="Medium Shading 1 Accent 1" w:uiPriority="63"/>
-    <w:lsdException w:name="Medium Shading 2 Accent 1" w:uiPriority="64"/>
-    <w:lsdException w:name="Medium List 1 Accent 1" w:uiPriority="65"/>
-    <w:lsdException w:name="Revision" w:semiHidden="1"/>
-    <w:lsdException w:name="List Paragraph" w:uiPriority="34" w:qFormat="1"/>
-    <w:lsdException w:name="Quote" w:uiPriority="29" w:qFormat="1"/>
-    <w:lsdException w:name="Intense Quote" w:uiPriority="30" w:qFormat="1"/>
-    <w:lsdException w:name="Medium List 2 Accent 1" w:uiPriority="66"/>
-    <w:lsdException w:name="Medium Grid 1 Accent 1" w:uiPriority="67"/>
-    <w:lsdException w:name="Medium Grid 2 Accent 1" w:uiPriority="68"/>
-    <w:lsdException w:name="Medium Grid 3 Accent 1" w:uiPriority="69"/>
-    <w:lsdException w:name="Dark List Accent 1" w:uiPriority="70"/>
-    <w:lsdException w:name="Colorful Shading Accent 1" w:uiPriority="71"/>
-    <w:lsdException w:name="Colorful List Accent 1" w:uiPriority="72"/>
-    <w:lsdException w:name="Colorful Grid Accent 1" w:uiPriority="73"/>
-    <w:lsdException w:name="Light Shading Accent 2" w:uiPriority="60"/>
-    <w:lsdException w:name="Light List Accent 2" w:uiPriority="61"/>
-    <w:lsdException w:name="Light Grid Accent 2" w:uiPriority="62"/>
-    <w:lsdException w:name="Medium Shading 1 Accent 2" w:uiPriority="63"/>
-    <w:lsdException w:name="Medium Shading 2 Accent 2" w:uiPriority="64"/>
-    <w:lsdException w:name="Medium List 1 Accent 2" w:uiPriority="65"/>
-    <w:lsdException w:name="Medium List 2 Accent 2" w:uiPriority="66"/>
-    <w:lsdException w:name="Medium Grid 1 Accent 2" w:uiPriority="67"/>
-    <w:lsdException w:name="Medium Grid 2 Accent 2" w:uiPriority="68"/>
-    <w:lsdException w:name="Medium Grid 3 Accent 2" w:uiPriority="69"/>
-    <w:lsdException w:name="Dark List Accent 2" w:uiPriority="70"/>
-    <w:lsdException w:name="Colorful Shading Accent 2" w:uiPriority="71"/>
-    <w:lsdException w:name="Colorful List Accent 2" w:uiPriority="72"/>
-    <w:lsdException w:name="Colorful Grid Accent 2" w:uiPriority="73"/>
-    <w:lsdException w:name="Light Shading Accent 3" w:uiPriority="60"/>
-    <w:lsdException w:name="Light List Accent 3" w:uiPriority="61"/>
-    <w:lsdException w:name="Light Grid Accent 3" w:uiPriority="62"/>
-    <w:lsdException w:name="Medium Shading 1 Accent 3" w:uiPriority="63"/>
-    <w:lsdException w:name="Medium Shading 2 Accent 3" w:uiPriority="64"/>
-    <w:lsdException w:name="Medium List 1 Accent 3" w:uiPriority="65"/>
-    <w:lsdException w:name="Medium List 2 Accent 3" w:uiPriority="66"/>
-    <w:lsdException w:name="Medium Grid 1 Accent 3" w:uiPriority="67"/>
-    <w:lsdException w:name="Medium Grid 2 Accent 3" w:uiPriority="68"/>
-    <w:lsdException w:name="Medium Grid 3 Accent 3" w:uiPriority="69"/>
-    <w:lsdException w:name="Dark List Accent 3" w:uiPriority="70"/>
-    <w:lsdException w:name="Colorful Shading Accent 3" w:uiPriority="71"/>
-    <w:lsdException w:name="Colorful List Accent 3" w:uiPriority="72"/>
-    <w:lsdException w:name="Colorful Grid Accent 3" w:uiPriority="73"/>
-    <w:lsdException w:name="Light Shading Accent 4" w:uiPriority="60"/>
-    <w:lsdException w:name="Light List Accent 4" w:uiPriority="61"/>
-    <w:lsdException w:name="Light Grid Accent 4" w:uiPriority="62"/>
-    <w:lsdException w:name="Medium Shading 1 Accent 4" w:uiPriority="63"/>
-    <w:lsdException w:name="Medium Shading 2 Accent 4" w:uiPriority="64"/>
-    <w:lsdException w:name="Medium List 1 Accent 4" w:uiPriority="65"/>
-    <w:lsdException w:name="Medium List 2 Accent 4" w:uiPriority="66"/>
-    <w:lsdException w:name="Medium Grid 1 Accent 4" w:uiPriority="67"/>
-    <w:lsdException w:name="Medium Grid 2 Accent 4" w:uiPriority="68"/>
-    <w:lsdException w:name="Medium Grid 3 Accent 4" w:uiPriority="69"/>
-    <w:lsdException w:name="Dark List Accent 4" w:uiPriority="70"/>
-    <w:lsdException w:name="Colorful Shading Accent 4" w:uiPriority="71"/>
-    <w:lsdException w:name="Colorful List Accent 4" w:uiPriority="72"/>
-    <w:lsdException w:name="Colorful Grid Accent 4" w:uiPriority="73"/>
-    <w:lsdException w:name="Light Shading Accent 5" w:uiPriority="60"/>
-    <w:lsdException w:name="Light List Accent 5" w:uiPriority="61"/>
-    <w:lsdException w:name="Light Grid Accent 5" w:uiPriority="62"/>
-    <w:lsdException w:name="Medium Shading 1 Accent 5" w:uiPriority="63"/>
-    <w:lsdException w:name="Medium Shading 2 Accent 5" w:uiPriority="64"/>
-    <w:lsdException w:name="Medium List 1 Accent 5" w:uiPriority="65"/>
-    <w:lsdException w:name="Medium List 2 Accent 5" w:uiPriority="66"/>
-    <w:lsdException w:name="Medium Grid 1 Accent 5" w:uiPriority="67"/>
-    <w:lsdException w:name="Medium Grid 2 Accent 5" w:uiPriority="68"/>
-    <w:lsdException w:name="Medium Grid 3 Accent 5" w:uiPriority="69"/>
-    <w:lsdException w:name="Dark List Accent 5" w:uiPriority="70"/>
-    <w:lsdException w:name="Colorful Shading Accent 5" w:uiPriority="71"/>
-    <w:lsdException w:name="Colorful List Accent 5" w:uiPriority="72"/>
-    <w:lsdException w:name="Colorful Grid Accent 5" w:uiPriority="73"/>
-    <w:lsdException w:name="Light Shading Accent 6" w:uiPriority="60"/>
-    <w:lsdException w:name="Light List Accent 6" w:uiPriority="61"/>
-    <w:lsdException w:name="Light Grid Accent 6" w:uiPriority="62"/>
-    <w:lsdException w:name="Medium Shading 1 Accent 6" w:uiPriority="63"/>
-    <w:lsdException w:name="Medium Shading 2 Accent 6" w:uiPriority="64"/>
-    <w:lsdException w:name="Medium List 1 Accent 6" w:uiPriority="65"/>
-    <w:lsdException w:name="Medium List 2 Accent 6" w:uiPriority="66"/>
-    <w:lsdException w:name="Medium Grid 1 Accent 6" w:uiPriority="67"/>
-    <w:lsdException w:name="Medium Grid 2 Accent 6" w:uiPriority="68"/>
-    <w:lsdException w:name="Medium Grid 3 Accent 6" w:uiPriority="69"/>
-    <w:lsdException w:name="Dark List Accent 6" w:uiPriority="70"/>
-    <w:lsdException w:name="Colorful Shading Accent 6" w:uiPriority="71"/>
-    <w:lsdException w:name="Colorful List Accent 6" w:uiPriority="72"/>
-    <w:lsdException w:name="Colorful Grid Accent 6" w:uiPriority="73"/>
-    <w:lsdException w:name="Subtle Emphasis" w:uiPriority="19" w:qFormat="1"/>
-    <w:lsdException w:name="Intense Emphasis" w:uiPriority="21" w:qFormat="1"/>
-    <w:lsdException w:name="Subtle Reference" w:uiPriority="31" w:qFormat="1"/>
-    <w:lsdException w:name="Intense Reference" w:uiPriority="32" w:qFormat="1"/>
-    <w:lsdException w:name="Book Title" w:uiPriority="33" w:qFormat="1"/>
-    <w:lsdException w:name="Bibliography" w:semiHidden="1" w:uiPriority="37" w:unhideWhenUsed="1"/>
-    <w:lsdException w:name="TOC Heading" w:semiHidden="1" w:uiPriority="39" w:unhideWhenUsed="1" w:qFormat="1"/>
-    <w:lsdException w:name="Plain Table 1" w:uiPriority="41"/>
-    <w:lsdException w:name="Plain Table 2" w:uiPriority="42"/>
-    <w:lsdException w:name="Plain Table 3" w:uiPriority="43"/>
-    <w:lsdException w:name="Plain Table 4" w:uiPriority="44"/>
-    <w:lsdException w:name="Plain Table 5" w:uiPriority="45"/>
-    <w:lsdException w:name="Grid Table Light" w:uiPriority="40"/>
-    <w:lsdException w:name="Grid Table 1 Light" w:uiPriority="46"/>
-    <w:lsdException w:name="Grid Table 2" w:uiPriority="47"/>
-    <w:lsdException w:name="Grid Table 3" w:uiPriority="48"/>
-    <w:lsdException w:name="Grid Table 4" w:uiPriority="49"/>
-    <w:lsdException w:name="Grid Table 5 Dark" w:uiPriority="50"/>
-    <w:lsdException w:name="Grid Table 6 Colorful" w:uiPriority="51"/>
-    <w:lsdException w:name="Grid Table 7 Colorful" w:uiPriority="52"/>
-    <w:lsdException w:name="Grid Table 1 Light Accent 1" w:uiPriority="46"/>
-    <w:lsdException w:name="Grid Table 2 Accent 1" w:uiPriority="47"/>
-    <w:lsdException w:name="Grid Table 3 Accent 1" w:uiPriority="48"/>
-    <w:lsdException w:name="Grid Table 4 Accent 1" w:uiPriority="49"/>
-    <w:lsdException w:name="Grid Table 5 Dark Accent 1" w:uiPriority="50"/>
-    <w:lsdException w:name="Grid Table 6 Colorful Accent 1" w:uiPriority="51"/>
-    <w:lsdException w:name="Grid Table 7 Colorful Accent 1" w:uiPriority="52"/>
-    <w:lsdException w:name="Grid Table 1 Light Accent 2" w:uiPriority="46"/>
-    <w:lsdException w:name="Grid Table 2 Accent 2" w:uiPriority="47"/>
-    <w:lsdException w:name="Grid Table 3 Accent 2" w:uiPriority="48"/>
-    <w:lsdException w:name="Grid Table 4 Accent 2" w:uiPriority="49"/>
-    <w:lsdException w:name="Grid Table 5 Dark Accent 2" w:uiPriority="50"/>
-    <w:lsdException w:name="Grid Table 6 Colorful Accent 2" w:uiPriority="51"/>
-    <w:lsdException w:name="Grid Table 7 Colorful Accent 2" w:uiPriority="52"/>
-    <w:lsdException w:name="Grid Table 1 Light Accent 3" w:uiPriority="46"/>
-    <w:lsdException w:name="Grid Table 2 Accent 3" w:uiPriority="47"/>
-    <w:lsdException w:name="Grid Table 3 Accent 3" w:uiPriority="48"/>
-    <w:lsdException w:name="Grid Table 4 Accent 3" w:uiPriority="49"/>
-    <w:lsdException w:name="Grid Table 5 Dark Accent 3" w:uiPriority="50"/>
-    <w:lsdException w:name="Grid Table 6 Colorful Accent 3" w:uiPriority="51"/>
-    <w:lsdException w:name="Grid Table 7 Colorful Accent 3" w:uiPriority="52"/>
-    <w:lsdException w:name="Grid Table 1 Light Accent 4" w:uiPriority="46"/>
-    <w:lsdException w:name="Grid Table 2 Accent 4" w:uiPriority="47"/>
-    <w:lsdException w:name="Grid Table 3 Accent 4" w:uiPriority="48"/>
-    <w:lsdException w:name="Grid Table 4 Accent 4" w:uiPriority="49"/>
-    <w:lsdException w:name="Grid Table 5 Dark Accent 4" w:uiPriority="50"/>
-    <w:lsdException w:name="Grid Table 6 Colorful Accent 4" w:uiPriority="51"/>
-    <w:lsdException w:name="Grid Table 7 Colorful Accent 4" w:uiPriority="52"/>
-    <w:lsdException w:name="Grid Table 1 Light Accent 5" w:uiPriority="46"/>
-    <w:lsdException w:name="Grid Table 2 Accent 5" w:uiPriority="47"/>
-    <w:lsdException w:name="Grid Table 3 Accent 5" w:uiPriority="48"/>
-    <w:lsdException w:name="Grid Table 4 Accent 5" w:uiPriority="49"/>
-    <w:lsdException w:name="Grid Table 5 Dark Accent 5" w:uiPriority="50"/>
-    <w:lsdException w:name="Grid Table 6 Colorful Accent 5" w:uiPriority="51"/>
-    <w:lsdException w:name="Grid Table 7 Colorful Accent 5" w:uiPriority="52"/>
-    <w:lsdException w:name="Grid Table 1 Light Accent 6" w:uiPriority="46"/>
-    <w:lsdException w:name="Grid Table 2 Accent 6" w:uiPriority="47"/>
-    <w:lsdException w:name="Grid Table 3 Accent 6" w:uiPriority="48"/>
-    <w:lsdException w:name="Grid Table 4 Accent 6" w:uiPriority="49"/>
-    <w:lsdException w:name="Grid Table 5 Dark Accent 6" w:uiPriority="50"/>
-    <w:lsdException w:name="Grid Table 6 Colorful Accent 6" w:uiPriority="51"/>
-    <w:lsdException w:name="Grid Table 7 Colorful Accent 6" w:uiPriority="52"/>
-    <w:lsdException w:name="List Table 1 Light" w:uiPriority="46"/>
-    <w:lsdException w:name="List Table 2" w:uiPriority="47"/>
-    <w:lsdException w:name="List Table 3" w:uiPriority="48"/>
-    <w:lsdException w:name="List Table 4" w:uiPriority="49"/>
-    <w:lsdException w:name="List Table 5 Dark" w:uiPriority="50"/>
-    <w:lsdException w:name="List Table 6 Colorful" w:uiPriority="51"/>
-    <w:lsdException w:name="List Table 7 Colorful" w:uiPriority="52"/>
-    <w:lsdException w:name="List Table 1 Light Accent 1" w:uiPriority="46"/>
-    <w:lsdException w:name="List Table 2 Accent 1" w:uiPriority="47"/>
-    <w:lsdException w:name="List Table 3 Accent 1" w:uiPriority="48"/>
-    <w:lsdException w:name="List Table 4 Accent 1" w:uiPriority="49"/>
-    <w:lsdException w:name="List Table 5 Dark Accent 1" w:uiPriority="50"/>
-    <w:lsdException w:name="List Table 6 Colorful Accent 1" w:uiPriority="51"/>
-    <w:lsdException w:name="List Table 7 Colorful Accent 1" w:uiPriority="52"/>
-    <w:lsdException w:name="List Table 1 Light Accent 2" w:uiPriority="46"/>
-    <w:lsdException w:name="List Table 2 Accent 2" w:uiPriority="47"/>
-    <w:lsdException w:name="List Table 3 Accent 2" w:uiPriority="48"/>
-    <w:lsdException w:name="List Table 4 Accent 2" w:uiPriority="49"/>
-    <w:lsdException w:name="List Table 5 Dark Accent 2" w:uiPriority="50"/>
-    <w:lsdException w:name="List Table 6 Colorful Accent 2" w:uiPriority="51"/>
-    <w:lsdException w:name="List Table 7 Colorful Accent 2" w:uiPriority="52"/>
-    <w:lsdException w:name="List Table 1 Light Accent 3" w:uiPriority="46"/>
-    <w:lsdException w:name="List Table 2 Accent 3" w:uiPriority="47"/>
-    <w:lsdException w:name="List Table 3 Accent 3" w:uiPriority="48"/>
-    <w:lsdException w:name="List Table 4 Accent 3" w:uiPriority="49"/>
-    <w:lsdException w:name="List Table 5 Dark Accent 3" w:uiPriority="50"/>
-    <w:lsdException w:name="List Table 6 Colorful Accent 3" w:uiPriority="51"/>
-    <w:lsdException w:name="List Table 7 Colorful Accent 3" w:uiPriority="52"/>
-    <w:lsdException w:name="List Table 1 Light Accent 4" w:uiPriority="46"/>
-    <w:lsdException w:name="List Table 2 Accent 4" w:uiPriority="47"/>
-    <w:lsdException w:name="List Table 3 Accent 4" w:uiPriority="48"/>
-    <w:lsdException w:name="List Table 4 Accent 4" w:uiPriority="49"/>
-    <w:lsdException w:name="List Table 5 Dark Accent 4" w:uiPriority="50"/>
-    <w:lsdException w:name="List Table 6 Colorful Accent 4" w:uiPriority="51"/>
-    <w:lsdException w:name="List Table 7 Colorful Accent 4" w:uiPriority="52"/>
-    <w:lsdException w:name="List Table 1 Light Accent 5" w:uiPriority="46"/>
-    <w:lsdException w:name="List Table 2 Accent 5" w:uiPriority="47"/>
-    <w:lsdException w:name="List Table 3 Accent 5" w:uiPriority="48"/>
-    <w:lsdException w:name="List Table 4 Accent 5" w:uiPriority="49"/>
-    <w:lsdException w:name="List Table 5 Dark Accent 5" w:uiPriority="50"/>
-    <w:lsdException w:name="List Table 6 Colorful Accent 5" w:uiPriority="51"/>
-    <w:lsdException w:name="List Table 7 Colorful Accent 5" w:uiPriority="52"/>
-    <w:lsdException w:name="List Table 1 Light Accent 6" w:uiPriority="46"/>
-    <w:lsdException w:name="List Table 2 Accent 6" w:uiPriority="47"/>
-    <w:lsdException w:name="List Table 3 Accent 6" w:uiPriority="48"/>
-    <w:lsdException w:name="List Table 4 Accent 6" w:uiPriority="49"/>
-    <w:lsdException w:name="List Table 5 Dark Accent 6" w:uiPriority="50"/>
-    <w:lsdException w:name="List Table 6 Colorful Accent 6" w:uiPriority="51"/>
-    <w:lsdException w:name="List Table 7 Colorful Accent 6" w:uiPriority="52"/>
-    <w:lsdException w:name="Mention" w:semiHidden="1" w:unhideWhenUsed="1"/>
-    <w:lsdException w:name="Smart Hyperlink" w:semiHidden="1" w:unhideWhenUsed="1"/>
-    <w:lsdException w:name="Hashtag" w:semiHidden="1" w:unhideWhenUsed="1"/>
-    <w:lsdException w:name="Unresolved Mention" w:semiHidden="1" w:unhideWhenUsed="1"/>
-    <w:lsdException w:name="Smart Link" w:semiHidden="1" w:unhideWhenUsed="1"/>
+  <w:latentStyles w:defLockedState="0" w:defUIPriority="99" w:defSemiHidden="1" w:defUnhideWhenUsed="1" w:defQFormat="0" w:count="267">
+    <w:lsdException w:name="Normal" w:semiHidden="0" w:uiPriority="0" w:unhideWhenUsed="0" w:qFormat="1"/>
+    <w:lsdException w:name="heading 1" w:semiHidden="0" w:uiPriority="9" w:unhideWhenUsed="0" w:qFormat="1"/>
+    <w:lsdException w:name="heading 2" w:uiPriority="9" w:qFormat="1"/>
+    <w:lsdException w:name="heading 3" w:uiPriority="9" w:qFormat="1"/>
+    <w:lsdException w:name="heading 4" w:uiPriority="9" w:qFormat="1"/>
+    <w:lsdException w:name="heading 5" w:uiPriority="9" w:qFormat="1"/>
+    <w:lsdException w:name="heading 6" w:uiPriority="9" w:qFormat="1"/>
+    <w:lsdException w:name="heading 7" w:uiPriority="9" w:qFormat="1"/>
+    <w:lsdException w:name="heading 8" w:uiPriority="9" w:qFormat="1"/>
+    <w:lsdException w:name="heading 9" w:uiPriority="9" w:qFormat="1"/>
+    <w:lsdException w:name="toc 1" w:uiPriority="39"/>
+    <w:lsdException w:name="toc 2" w:uiPriority="39"/>
+    <w:lsdException w:name="toc 3" w:uiPriority="39"/>
+    <w:lsdException w:name="toc 4" w:uiPriority="39"/>
+    <w:lsdException w:name="toc 5" w:uiPriority="39"/>
+    <w:lsdException w:name="toc 6" w:uiPriority="39"/>
+    <w:lsdException w:name="toc 7" w:uiPriority="39"/>
+    <w:lsdException w:name="toc 8" w:uiPriority="39"/>
+    <w:lsdException w:name="toc 9" w:uiPriority="39"/>
+    <w:lsdException w:name="caption" w:uiPriority="35" w:qFormat="1"/>
+    <w:lsdException w:name="Title" w:semiHidden="0" w:uiPriority="10" w:unhideWhenUsed="0" w:qFormat="1"/>
+    <w:lsdException w:name="Default Paragraph Font" w:uiPriority="1"/>
+    <w:lsdException w:name="Subtitle" w:semiHidden="0" w:uiPriority="11" w:unhideWhenUsed="0" w:qFormat="1"/>
+    <w:lsdException w:name="Strong" w:semiHidden="0" w:uiPriority="22" w:unhideWhenUsed="0" w:qFormat="1"/>
+    <w:lsdException w:name="Emphasis" w:semiHidden="0" w:uiPriority="20" w:unhideWhenUsed="0" w:qFormat="1"/>
+    <w:lsdException w:name="Normal Table" w:semiHidden="0" w:unhideWhenUsed="0"/>
+    <w:lsdException w:name="Table Web 3" w:semiHidden="0" w:unhideWhenUsed="0"/>
+    <w:lsdException w:name="Table Grid" w:semiHidden="0" w:uiPriority="39" w:unhideWhenUsed="0"/>
+    <w:lsdException w:name="Table Theme" w:semiHidden="0" w:unhideWhenUsed="0"/>
+    <w:lsdException w:name="Placeholder Text" w:unhideWhenUsed="0"/>
+    <w:lsdException w:name="No Spacing" w:semiHidden="0" w:uiPriority="1" w:unhideWhenUsed="0" w:qFormat="1"/>
+    <w:lsdException w:name="Light Shading" w:semiHidden="0" w:uiPriority="60" w:unhideWhenUsed="0"/>
+    <w:lsdException w:name="Light List" w:semiHidden="0" w:uiPriority="61" w:unhideWhenUsed="0"/>
+    <w:lsdException w:name="Light Grid" w:semiHidden="0" w:uiPriority="62" w:unhideWhenUsed="0"/>
+    <w:lsdException w:name="Medium Shading 1" w:semiHidden="0" w:uiPriority="63" w:unhideWhenUsed="0"/>
+    <w:lsdException w:name="Medium Shading 2" w:semiHidden="0" w:uiPriority="64" w:unhideWhenUsed="0"/>
+    <w:lsdException w:name="Medium List 1" w:semiHidden="0" w:uiPriority="65" w:unhideWhenUsed="0"/>
+    <w:lsdException w:name="Medium List 2" w:semiHidden="0" w:uiPriority="66" w:unhideWhenUsed="0"/>
+    <w:lsdException w:name="Medium Grid 1" w:semiHidden="0" w:uiPriority="67" w:unhideWhenUsed="0"/>
+    <w:lsdException w:name="Medium Grid 2" w:semiHidden="0" w:uiPriority="68" w:unhideWhenUsed="0"/>
+    <w:lsdException w:name="Medium Grid 3" w:semiHidden="0" w:uiPriority="69" w:unhideWhenUsed="0"/>
+    <w:lsdException w:name="Dark List" w:semiHidden="0" w:uiPriority="70" w:unhideWhenUsed="0"/>
+    <w:lsdException w:name="Colorful Shading" w:semiHidden="0" w:uiPriority="71" w:unhideWhenUsed="0"/>
+    <w:lsdException w:name="Colorful List" w:semiHidden="0" w:uiPriority="72" w:unhideWhenUsed="0"/>
+    <w:lsdException w:name="Colorful Grid" w:semiHidden="0" w:uiPriority="73" w:unhideWhenUsed="0"/>
+    <w:lsdException w:name="Light Shading Accent 1" w:semiHidden="0" w:uiPriority="60" w:unhideWhenUsed="0"/>
+    <w:lsdException w:name="Light List Accent 1" w:semiHidden="0" w:uiPriority="61" w:unhideWhenUsed="0"/>
+    <w:lsdException w:name="Light Grid Accent 1" w:semiHidden="0" w:uiPriority="62" w:unhideWhenUsed="0"/>
+    <w:lsdException w:name="Medium Shading 1 Accent 1" w:semiHidden="0" w:uiPriority="63" w:unhideWhenUsed="0"/>
+    <w:lsdException w:name="Medium Shading 2 Accent 1" w:semiHidden="0" w:uiPriority="64" w:unhideWhenUsed="0"/>
+    <w:lsdException w:name="Medium List 1 Accent 1" w:semiHidden="0" w:uiPriority="65" w:unhideWhenUsed="0"/>
+    <w:lsdException w:name="Revision" w:unhideWhenUsed="0"/>
+    <w:lsdException w:name="List Paragraph" w:semiHidden="0" w:uiPriority="34" w:unhideWhenUsed="0" w:qFormat="1"/>
+    <w:lsdException w:name="Quote" w:semiHidden="0" w:uiPriority="29" w:unhideWhenUsed="0" w:qFormat="1"/>
+    <w:lsdException w:name="Intense Quote" w:semiHidden="0" w:uiPriority="30" w:unhideWhenUsed="0" w:qFormat="1"/>
+    <w:lsdException w:name="Medium List 2 Accent 1" w:semiHidden="0" w:uiPriority="66" w:unhideWhenUsed="0"/>
+    <w:lsdException w:name="Medium Grid 1 Accent 1" w:semiHidden="0" w:uiPriority="67" w:unhideWhenUsed="0"/>
+    <w:lsdException w:name="Medium Grid 2 Accent 1" w:semiHidden="0" w:uiPriority="68" w:unhideWhenUsed="0"/>
+    <w:lsdException w:name="Medium Grid 3 Accent 1" w:semiHidden="0" w:uiPriority="69" w:unhideWhenUsed="0"/>
+    <w:lsdException w:name="Dark List Accent 1" w:semiHidden="0" w:uiPriority="70" w:unhideWhenUsed="0"/>
+    <w:lsdException w:name="Colorful Shading Accent 1" w:semiHidden="0" w:uiPriority="71" w:unhideWhenUsed="0"/>
+    <w:lsdException w:name="Colorful List Accent 1" w:semiHidden="0" w:uiPriority="72" w:unhideWhenUsed="0"/>
+    <w:lsdException w:name="Colorful Grid Accent 1" w:semiHidden="0" w:uiPriority="73" w:unhideWhenUsed="0"/>
+    <w:lsdException w:name="Light Shading Accent 2" w:semiHidden="0" w:uiPriority="60" w:unhideWhenUsed="0"/>
+    <w:lsdException w:name="Light List Accent 2" w:semiHidden="0" w:uiPriority="61" w:unhideWhenUsed="0"/>
+    <w:lsdException w:name="Light Grid Accent 2" w:semiHidden="0" w:uiPriority="62" w:unhideWhenUsed="0"/>
+    <w:lsdException w:name="Medium Shading 1 Accent 2" w:semiHidden="0" w:uiPriority="63" w:unhideWhenUsed="0"/>
+    <w:lsdException w:name="Medium Shading 2 Accent 2" w:semiHidden="0" w:uiPriority="64" w:unhideWhenUsed="0"/>
+    <w:lsdException w:name="Medium List 1 Accent 2" w:semiHidden="0" w:uiPriority="65" w:unhideWhenUsed="0"/>
+    <w:lsdException w:name="Medium List 2 Accent 2" w:semiHidden="0" w:uiPriority="66" w:unhideWhenUsed="0"/>
+    <w:lsdException w:name="Medium Grid 1 Accent 2" w:semiHidden="0" w:uiPriority="67" w:unhideWhenUsed="0"/>
+    <w:lsdException w:name="Medium Grid 2 Accent 2" w:semiHidden="0" w:uiPriority="68" w:unhideWhenUsed="0"/>
+    <w:lsdException w:name="Medium Grid 3 Accent 2" w:semiHidden="0" w:uiPriority="69" w:unhideWhenUsed="0"/>
+    <w:lsdException w:name="Dark List Accent 2" w:semiHidden="0" w:uiPriority="70" w:unhideWhenUsed="0"/>
+    <w:lsdException w:name="Colorful Shading Accent 2" w:semiHidden="0" w:uiPriority="71" w:unhideWhenUsed="0"/>
+    <w:lsdException w:name="Colorful List Accent 2" w:semiHidden="0" w:uiPriority="72" w:unhideWhenUsed="0"/>
+    <w:lsdException w:name="Colorful Grid Accent 2" w:semiHidden="0" w:uiPriority="73" w:unhideWhenUsed="0"/>
+    <w:lsdException w:name="Light Shading Accent 3" w:semiHidden="0" w:uiPriority="60" w:unhideWhenUsed="0"/>
+    <w:lsdException w:name="Light List Accent 3" w:semiHidden="0" w:uiPriority="61" w:unhideWhenUsed="0"/>
+    <w:lsdException w:name="Light Grid Accent 3" w:semiHidden="0" w:uiPriority="62" w:unhideWhenUsed="0"/>
+    <w:lsdException w:name="Medium Shading 1 Accent 3" w:semiHidden="0" w:uiPriority="63" w:unhideWhenUsed="0"/>
+    <w:lsdException w:name="Medium Shading 2 Accent 3" w:semiHidden="0" w:uiPriority="64" w:unhideWhenUsed="0"/>
+    <w:lsdException w:name="Medium List 1 Accent 3" w:semiHidden="0" w:uiPriority="65" w:unhideWhenUsed="0"/>
+    <w:lsdException w:name="Medium List 2 Accent 3" w:semiHidden="0" w:uiPriority="66" w:unhideWhenUsed="0"/>
+    <w:lsdException w:name="Medium Grid 1 Accent 3" w:semiHidden="0" w:uiPriority="67" w:unhideWhenUsed="0"/>
+    <w:lsdException w:name="Medium Grid 2 Accent 3" w:semiHidden="0" w:uiPriority="68" w:unhideWhenUsed="0"/>
+    <w:lsdException w:name="Medium Grid 3 Accent 3" w:semiHidden="0" w:uiPriority="69" w:unhideWhenUsed="0"/>
+    <w:lsdException w:name="Dark List Accent 3" w:semiHidden="0" w:uiPriority="70" w:unhideWhenUsed="0"/>
+    <w:lsdException w:name="Colorful Shading Accent 3" w:semiHidden="0" w:uiPriority="71" w:unhideWhenUsed="0"/>
+    <w:lsdException w:name="Colorful List Accent 3" w:semiHidden="0" w:uiPriority="72" w:unhideWhenUsed="0"/>
+    <w:lsdException w:name="Colorful Grid Accent 3" w:semiHidden="0" w:uiPriority="73" w:unhideWhenUsed="0"/>
+    <w:lsdException w:name="Light Shading Accent 4" w:semiHidden="0" w:uiPriority="60" w:unhideWhenUsed="0"/>
+    <w:lsdException w:name="Light List Accent 4" w:semiHidden="0" w:uiPriority="61" w:unhideWhenUsed="0"/>
+    <w:lsdException w:name="Light Grid Accent 4" w:semiHidden="0" w:uiPriority="62" w:unhideWhenUsed="0"/>
+    <w:lsdException w:name="Medium Shading 1 Accent 4" w:semiHidden="0" w:uiPriority="63" w:unhideWhenUsed="0"/>
+    <w:lsdException w:name="Medium Shading 2 Accent 4" w:semiHidden="0" w:uiPriority="64" w:unhideWhenUsed="0"/>
+    <w:lsdException w:name="Medium List 1 Accent 4" w:semiHidden="0" w:uiPriority="65" w:unhideWhenUsed="0"/>
+    <w:lsdException w:name="Medium List 2 Accent 4" w:semiHidden="0" w:uiPriority="66" w:unhideWhenUsed="0"/>
+    <w:lsdException w:name="Medium Grid 1 Accent 4" w:semiHidden="0" w:uiPriority="67" w:unhideWhenUsed="0"/>
+    <w:lsdException w:name="Medium Grid 2 Accent 4" w:semiHidden="0" w:uiPriority="68" w:unhideWhenUsed="0"/>
+    <w:lsdException w:name="Medium Grid 3 Accent 4" w:semiHidden="0" w:uiPriority="69" w:unhideWhenUsed="0"/>
+    <w:lsdException w:name="Dark List Accent 4" w:semiHidden="0" w:uiPriority="70" w:unhideWhenUsed="0"/>
+    <w:lsdException w:name="Colorful Shading Accent 4" w:semiHidden="0" w:uiPriority="71" w:unhideWhenUsed="0"/>
+    <w:lsdException w:name="Colorful List Accent 4" w:semiHidden="0" w:uiPriority="72" w:unhideWhenUsed="0"/>
+    <w:lsdException w:name="Colorful Grid Accent 4" w:semiHidden="0" w:uiPriority="73" w:unhideWhenUsed="0"/>
+    <w:lsdException w:name="Light Shading Accent 5" w:semiHidden="0" w:uiPriority="60" w:unhideWhenUsed="0"/>
+    <w:lsdException w:name="Light List Accent 5" w:semiHidden="0" w:uiPriority="61" w:unhideWhenUsed="0"/>
+    <w:lsdException w:name="Light Grid Accent 5" w:semiHidden="0" w:uiPriority="62" w:unhideWhenUsed="0"/>
+    <w:lsdException w:name="Medium Shading 1 Accent 5" w:semiHidden="0" w:uiPriority="63" w:unhideWhenUsed="0"/>
+    <w:lsdException w:name="Medium Shading 2 Accent 5" w:semiHidden="0" w:uiPriority="64" w:unhideWhenUsed="0"/>
+    <w:lsdException w:name="Medium List 1 Accent 5" w:semiHidden="0" w:uiPriority="65" w:unhideWhenUsed="0"/>
+    <w:lsdException w:name="Medium List 2 Accent 5" w:semiHidden="0" w:uiPriority="66" w:unhideWhenUsed="0"/>
+    <w:lsdException w:name="Medium Grid 1 Accent 5" w:semiHidden="0" w:uiPriority="67" w:unhideWhenUsed="0"/>
+    <w:lsdException w:name="Medium Grid 2 Accent 5" w:semiHidden="0" w:uiPriority="68" w:unhideWhenUsed="0"/>
+    <w:lsdException w:name="Medium Grid 3 Accent 5" w:semiHidden="0" w:uiPriority="69" w:unhideWhenUsed="0"/>
+    <w:lsdException w:name="Dark List Accent 5" w:semiHidden="0" w:uiPriority="70" w:unhideWhenUsed="0"/>
+    <w:lsdException w:name="Colorful Shading Accent 5" w:semiHidden="0" w:uiPriority="71" w:unhideWhenUsed="0"/>
+    <w:lsdException w:name="Colorful List Accent 5" w:semiHidden="0" w:uiPriority="72" w:unhideWhenUsed="0"/>
+    <w:lsdException w:name="Colorful Grid Accent 5" w:semiHidden="0" w:uiPriority="73" w:unhideWhenUsed="0"/>
+    <w:lsdException w:name="Light Shading Accent 6" w:semiHidden="0" w:uiPriority="60" w:unhideWhenUsed="0"/>
+    <w:lsdException w:name="Light List Accent 6" w:semiHidden="0" w:uiPriority="61" w:unhideWhenUsed="0"/>
+    <w:lsdException w:name="Light Grid Accent 6" w:semiHidden="0" w:uiPriority="62" w:unhideWhenUsed="0"/>
+    <w:lsdException w:name="Medium Shading 1 Accent 6" w:semiHidden="0" w:uiPriority="63" w:unhideWhenUsed="0"/>
+    <w:lsdException w:name="Medium Shading 2 Accent 6" w:semiHidden="0" w:uiPriority="64" w:unhideWhenUsed="0"/>
+    <w:lsdException w:name="Medium List 1 Accent 6" w:semiHidden="0" w:uiPriority="65" w:unhideWhenUsed="0"/>
+    <w:lsdException w:name="Medium List 2 Accent 6" w:semiHidden="0" w:uiPriority="66" w:unhideWhenUsed="0"/>
+    <w:lsdException w:name="Medium Grid 1 Accent 6" w:semiHidden="0" w:uiPriority="67" w:unhideWhenUsed="0"/>
+    <w:lsdException w:name="Medium Grid 2 Accent 6" w:semiHidden="0" w:uiPriority="68" w:unhideWhenUsed="0"/>
+    <w:lsdException w:name="Medium Grid 3 Accent 6" w:semiHidden="0" w:uiPriority="69" w:unhideWhenUsed="0"/>
+    <w:lsdException w:name="Dark List Accent 6" w:semiHidden="0" w:uiPriority="70" w:unhideWhenUsed="0"/>
+    <w:lsdException w:name="Colorful Shading Accent 6" w:semiHidden="0" w:uiPriority="71" w:unhideWhenUsed="0"/>
+    <w:lsdException w:name="Colorful List Accent 6" w:semiHidden="0" w:uiPriority="72" w:unhideWhenUsed="0"/>
+    <w:lsdException w:name="Colorful Grid Accent 6" w:semiHidden="0" w:uiPriority="73" w:unhideWhenUsed="0"/>
+    <w:lsdException w:name="Subtle Emphasis" w:semiHidden="0" w:uiPriority="19" w:unhideWhenUsed="0" w:qFormat="1"/>
+    <w:lsdException w:name="Intense Emphasis" w:semiHidden="0" w:uiPriority="21" w:unhideWhenUsed="0" w:qFormat="1"/>
+    <w:lsdException w:name="Subtle Reference" w:semiHidden="0" w:uiPriority="31" w:unhideWhenUsed="0" w:qFormat="1"/>
+    <w:lsdException w:name="Intense Reference" w:semiHidden="0" w:uiPriority="32" w:unhideWhenUsed="0" w:qFormat="1"/>
+    <w:lsdException w:name="Book Title" w:semiHidden="0" w:uiPriority="33" w:unhideWhenUsed="0" w:qFormat="1"/>
+    <w:lsdException w:name="Bibliography" w:uiPriority="37"/>
+    <w:lsdException w:name="TOC Heading" w:uiPriority="39" w:qFormat="1"/>
   </w:latentStyles>
   <w:style w:type="paragraph" w:default="1" w:styleId="Normal">
     <w:name w:val="Normal"/>
     <w:qFormat/>
+    <w:rsid w:val="00861269"/>
   </w:style>
   <w:style w:type="character" w:default="1" w:styleId="DefaultParagraphFont">
     <w:name w:val="Default Paragraph Font"/>
@@ -4279,6 +5651,7 @@
     <w:uiPriority w:val="99"/>
     <w:semiHidden/>
     <w:unhideWhenUsed/>
+    <w:qFormat/>
     <w:tblPr>
       <w:tblInd w:w="0" w:type="dxa"/>
       <w:tblCellMar>
@@ -4317,7 +5690,7 @@
       <w:u w:val="single"/>
     </w:rPr>
   </w:style>
-  <w:style w:type="character" w:styleId="UnresolvedMention">
+  <w:style w:type="character" w:customStyle="1" w:styleId="UnresolvedMention">
     <w:name w:val="Unresolved Mention"/>
     <w:basedOn w:val="DefaultParagraphFont"/>
     <w:uiPriority w:val="99"/>
@@ -4327,6 +5700,36 @@
     <w:rPr>
       <w:color w:val="605E5C"/>
       <w:shd w:val="clear" w:color="auto" w:fill="E1DFDD"/>
+    </w:rPr>
+  </w:style>
+  <w:style w:type="paragraph" w:styleId="BalloonText">
+    <w:name w:val="Balloon Text"/>
+    <w:basedOn w:val="Normal"/>
+    <w:link w:val="BalloonTextChar"/>
+    <w:uiPriority w:val="99"/>
+    <w:semiHidden/>
+    <w:unhideWhenUsed/>
+    <w:rsid w:val="004B6355"/>
+    <w:pPr>
+      <w:spacing w:after="0" w:line="240" w:lineRule="auto"/>
+    </w:pPr>
+    <w:rPr>
+      <w:rFonts w:ascii="Tahoma" w:hAnsi="Tahoma" w:cs="Tahoma"/>
+      <w:sz w:val="16"/>
+      <w:szCs w:val="16"/>
+    </w:rPr>
+  </w:style>
+  <w:style w:type="character" w:customStyle="1" w:styleId="BalloonTextChar">
+    <w:name w:val="Balloon Text Char"/>
+    <w:basedOn w:val="DefaultParagraphFont"/>
+    <w:link w:val="BalloonText"/>
+    <w:uiPriority w:val="99"/>
+    <w:semiHidden/>
+    <w:rsid w:val="004B6355"/>
+    <w:rPr>
+      <w:rFonts w:ascii="Tahoma" w:hAnsi="Tahoma" w:cs="Tahoma"/>
+      <w:sz w:val="16"/>
+      <w:szCs w:val="16"/>
     </w:rPr>
   </w:style>
 </w:styles>
@@ -4375,7 +5778,7 @@
     </a:clrScheme>
     <a:fontScheme name="Office">
       <a:majorFont>
-        <a:latin typeface="Calibri Light" panose="020F0302020204030204"/>
+        <a:latin typeface="Calibri Light"/>
         <a:ea typeface=""/>
         <a:cs typeface=""/>
         <a:font script="Jpan" typeface="游ゴシック Light"/>
@@ -4427,7 +5830,7 @@
         <a:font script="Tfng" typeface="Ebrima"/>
       </a:majorFont>
       <a:minorFont>
-        <a:latin typeface="Calibri" panose="020F0502020204030204"/>
+        <a:latin typeface="Calibri"/>
         <a:ea typeface=""/>
         <a:cs typeface=""/>
         <a:font script="Jpan" typeface="游明朝"/>
@@ -4621,7 +6024,7 @@
   <a:extraClrSchemeLst/>
   <a:extLst>
     <a:ext uri="{05A4C25C-085E-4340-85A3-A5531E510DB2}">
-      <thm15:themeFamily xmlns:thm15="http://schemas.microsoft.com/office/thememl/2012/main" name="Office Theme" id="{62F939B6-93AF-4DB8-9C6B-D6C7DFDC589F}" vid="{4A3C46E8-61CC-4603-A589-7422A47A8E4A}"/>
+      <thm15:themeFamily xmlns:thm15="http://schemas.microsoft.com/office/thememl/2012/main" xmlns="" name="Office Theme" id="{62F939B6-93AF-4DB8-9C6B-D6C7DFDC589F}" vid="{4A3C46E8-61CC-4603-A589-7422A47A8E4A}"/>
     </a:ext>
   </a:extLst>
 </a:theme>

</xml_diff>